<commit_message>
chore: split out about section from AppPage;
</commit_message>
<xml_diff>
--- a/src/assets/docs/helmuth_saatkamp_resume.docx
+++ b/src/assets/docs/helmuth_saatkamp_resume.docx
@@ -525,8 +525,6 @@
       <w:r>
         <w:t>Programmer</w:t>
       </w:r>
-      <w:bookmarkStart w:id="4" w:name="_GoBack"/>
-      <w:bookmarkEnd w:id="4"/>
       <w:r>
         <w:t xml:space="preserve">, </w:t>
       </w:r>
@@ -704,8 +702,8 @@
       <w:pPr>
         <w:pStyle w:val="Ttulo2"/>
       </w:pPr>
-      <w:bookmarkStart w:id="5" w:name="_jdanbevp6oeo" w:colFirst="0" w:colLast="0"/>
-      <w:bookmarkEnd w:id="5"/>
+      <w:bookmarkStart w:id="4" w:name="_jdanbevp6oeo" w:colFirst="0" w:colLast="0"/>
+      <w:bookmarkEnd w:id="4"/>
       <w:r>
         <w:t>Freelancer</w:t>
       </w:r>
@@ -772,8 +770,8 @@
         </w:rPr>
         <w:t xml:space="preserve"> web app to show earthquakes in brazil for the Seismological Observatory, Brasília using Meteor and MongoDB.</w:t>
       </w:r>
-      <w:bookmarkStart w:id="6" w:name="_oid1t41wmfnb" w:colFirst="0" w:colLast="0"/>
-      <w:bookmarkEnd w:id="6"/>
+      <w:bookmarkStart w:id="5" w:name="_oid1t41wmfnb" w:colFirst="0" w:colLast="0"/>
+      <w:bookmarkEnd w:id="5"/>
     </w:p>
     <w:p>
       <w:pPr>
@@ -787,16 +785,24 @@
       <w:pPr>
         <w:pStyle w:val="Ttulo2"/>
       </w:pPr>
-      <w:bookmarkStart w:id="7" w:name="_53t8eqmfj43j" w:colFirst="0" w:colLast="0"/>
+      <w:bookmarkStart w:id="6" w:name="_53t8eqmfj43j" w:colFirst="0" w:colLast="0"/>
+      <w:bookmarkEnd w:id="6"/>
+      <w:r>
+        <w:t>201</w:t>
+      </w:r>
+      <w:r>
+        <w:t>3</w:t>
+      </w:r>
+      <w:r>
+        <w:t xml:space="preserve"> </w:t>
+      </w:r>
+      <w:r>
+        <w:t>Bachelor of Computing</w:t>
+      </w:r>
+      <w:bookmarkStart w:id="7" w:name="_GoBack"/>
       <w:bookmarkEnd w:id="7"/>
       <w:r>
-        <w:t>201</w:t>
-      </w:r>
-      <w:r>
-        <w:t>3</w:t>
-      </w:r>
-      <w:r>
-        <w:t xml:space="preserve"> B.Sc. in Computer Science, University of </w:t>
+        <w:t xml:space="preserve">, University of </w:t>
       </w:r>
       <w:r>
         <w:t>Brasília</w:t>
@@ -1661,7 +1667,6 @@
   <w:style w:type="character" w:default="1" w:styleId="Fontepargpadro">
     <w:name w:val="Default Paragraph Font"/>
     <w:uiPriority w:val="1"/>
-    <w:semiHidden/>
     <w:unhideWhenUsed/>
   </w:style>
   <w:style w:type="table" w:default="1" w:styleId="Tabelanormal">
@@ -2135,7 +2140,7 @@
 </file>
 
 <file path=customXml/itemProps1.xml><?xml version="1.0" encoding="utf-8"?>
-<ds:datastoreItem xmlns:ds="http://schemas.openxmlformats.org/officeDocument/2006/customXml" ds:itemID="{D1EE2CFF-0CC8-4A61-B220-A8BCA15AA364}">
+<ds:datastoreItem xmlns:ds="http://schemas.openxmlformats.org/officeDocument/2006/customXml" ds:itemID="{0617E3B4-869E-4A0A-B413-432C4CB94F7A}">
   <ds:schemaRefs>
     <ds:schemaRef ds:uri="http://schemas.openxmlformats.org/officeDocument/2006/bibliography"/>
   </ds:schemaRefs>

</xml_diff>

<commit_message>
fix: resume url in doc;
</commit_message>
<xml_diff>
--- a/src/assets/docs/helmuth_saatkamp_resume.docx
+++ b/src/assets/docs/helmuth_saatkamp_resume.docx
@@ -83,7 +83,25 @@
                   <w:color w:val="666666"/>
                   <w:u w:val="single"/>
                 </w:rPr>
-                <w:t>helmuthdu.githubpages.com/resume</w:t>
+                <w:t>helmuthdu.github.</w:t>
+              </w:r>
+              <w:r>
+                <w:rPr>
+                  <w:i w:val="0"/>
+                  <w:color w:val="666666"/>
+                  <w:u w:val="single"/>
+                </w:rPr>
+                <w:t>io</w:t>
+              </w:r>
+              <w:bookmarkStart w:id="1" w:name="_GoBack"/>
+              <w:bookmarkEnd w:id="1"/>
+              <w:r>
+                <w:rPr>
+                  <w:i w:val="0"/>
+                  <w:color w:val="666666"/>
+                  <w:u w:val="single"/>
+                </w:rPr>
+                <w:t>/resume</w:t>
               </w:r>
             </w:hyperlink>
           </w:p>
@@ -229,8 +247,8 @@
       <w:pPr>
         <w:pStyle w:val="SectionTitle"/>
       </w:pPr>
-      <w:bookmarkStart w:id="1" w:name="_xilq3no4l05s" w:colFirst="0" w:colLast="0"/>
-      <w:bookmarkEnd w:id="1"/>
+      <w:bookmarkStart w:id="2" w:name="_xilq3no4l05s" w:colFirst="0" w:colLast="0"/>
+      <w:bookmarkEnd w:id="2"/>
       <w:r>
         <w:t>WORK EXPERIENCE</w:t>
       </w:r>
@@ -243,8 +261,8 @@
           <w:lang w:val="pt-BR"/>
         </w:rPr>
       </w:pPr>
-      <w:bookmarkStart w:id="2" w:name="_kb6tdcv6o578" w:colFirst="0" w:colLast="0"/>
-      <w:bookmarkEnd w:id="2"/>
+      <w:bookmarkStart w:id="3" w:name="_kb6tdcv6o578" w:colFirst="0" w:colLast="0"/>
+      <w:bookmarkEnd w:id="3"/>
       <w:proofErr w:type="spellStart"/>
       <w:r>
         <w:rPr>
@@ -520,8 +538,8 @@
           <w:u w:val="single"/>
         </w:rPr>
       </w:pPr>
-      <w:bookmarkStart w:id="3" w:name="_khmqyffcchdn" w:colFirst="0" w:colLast="0"/>
-      <w:bookmarkEnd w:id="3"/>
+      <w:bookmarkStart w:id="4" w:name="_khmqyffcchdn" w:colFirst="0" w:colLast="0"/>
+      <w:bookmarkEnd w:id="4"/>
       <w:r>
         <w:t>Programmer</w:t>
       </w:r>
@@ -702,8 +720,8 @@
       <w:pPr>
         <w:pStyle w:val="Ttulo2"/>
       </w:pPr>
-      <w:bookmarkStart w:id="4" w:name="_jdanbevp6oeo" w:colFirst="0" w:colLast="0"/>
-      <w:bookmarkEnd w:id="4"/>
+      <w:bookmarkStart w:id="5" w:name="_jdanbevp6oeo" w:colFirst="0" w:colLast="0"/>
+      <w:bookmarkEnd w:id="5"/>
       <w:r>
         <w:t>Freelancer</w:t>
       </w:r>
@@ -770,8 +788,8 @@
         </w:rPr>
         <w:t xml:space="preserve"> web app to show earthquakes in brazil for the Seismological Observatory, Brasília using Meteor and MongoDB.</w:t>
       </w:r>
-      <w:bookmarkStart w:id="5" w:name="_oid1t41wmfnb" w:colFirst="0" w:colLast="0"/>
-      <w:bookmarkEnd w:id="5"/>
+      <w:bookmarkStart w:id="6" w:name="_oid1t41wmfnb" w:colFirst="0" w:colLast="0"/>
+      <w:bookmarkEnd w:id="6"/>
     </w:p>
     <w:p>
       <w:pPr>
@@ -785,8 +803,8 @@
       <w:pPr>
         <w:pStyle w:val="Ttulo2"/>
       </w:pPr>
-      <w:bookmarkStart w:id="6" w:name="_53t8eqmfj43j" w:colFirst="0" w:colLast="0"/>
-      <w:bookmarkEnd w:id="6"/>
+      <w:bookmarkStart w:id="7" w:name="_53t8eqmfj43j" w:colFirst="0" w:colLast="0"/>
+      <w:bookmarkEnd w:id="7"/>
       <w:r>
         <w:t>201</w:t>
       </w:r>
@@ -799,8 +817,6 @@
       <w:r>
         <w:t>Bachelor of Computing</w:t>
       </w:r>
-      <w:bookmarkStart w:id="7" w:name="_GoBack"/>
-      <w:bookmarkEnd w:id="7"/>
       <w:r>
         <w:t xml:space="preserve">, University of </w:t>
       </w:r>
@@ -1667,6 +1683,7 @@
   <w:style w:type="character" w:default="1" w:styleId="Fontepargpadro">
     <w:name w:val="Default Paragraph Font"/>
     <w:uiPriority w:val="1"/>
+    <w:semiHidden/>
     <w:unhideWhenUsed/>
   </w:style>
   <w:style w:type="table" w:default="1" w:styleId="Tabelanormal">
@@ -2140,7 +2157,7 @@
 </file>
 
 <file path=customXml/itemProps1.xml><?xml version="1.0" encoding="utf-8"?>
-<ds:datastoreItem xmlns:ds="http://schemas.openxmlformats.org/officeDocument/2006/customXml" ds:itemID="{0617E3B4-869E-4A0A-B413-432C4CB94F7A}">
+<ds:datastoreItem xmlns:ds="http://schemas.openxmlformats.org/officeDocument/2006/customXml" ds:itemID="{00E74139-2309-48C5-A054-60AB90ED7C47}">
   <ds:schemaRefs>
     <ds:schemaRef ds:uri="http://schemas.openxmlformats.org/officeDocument/2006/bibliography"/>
   </ds:schemaRefs>

</xml_diff>

<commit_message>
fix: contact missing message field chore: split out master header from AppPage chore: resume as pdf instead of docx file
</commit_message>
<xml_diff>
--- a/src/assets/docs/helmuth_saatkamp_resume.docx
+++ b/src/assets/docs/helmuth_saatkamp_resume.docx
@@ -111,24 +111,41 @@
                 <w:color w:val="666666"/>
               </w:rPr>
             </w:pPr>
-            <w:hyperlink r:id="rId9">
-              <w:r>
-                <w:rPr>
-                  <w:rFonts w:ascii="Proxima Nova" w:eastAsia="Proxima Nova" w:hAnsi="Proxima Nova" w:cs="Proxima Nova"/>
-                  <w:color w:val="666666"/>
-                  <w:u w:val="single"/>
-                </w:rPr>
-                <w:t>github.com/</w:t>
-              </w:r>
-              <w:r>
-                <w:rPr>
-                  <w:rFonts w:ascii="Proxima Nova" w:eastAsia="Proxima Nova" w:hAnsi="Proxima Nova" w:cs="Proxima Nova"/>
-                  <w:color w:val="666666"/>
-                  <w:u w:val="single"/>
-                </w:rPr>
-                <w:t>helmuthdu</w:t>
-              </w:r>
-            </w:hyperlink>
+            <w:r>
+              <w:fldChar w:fldCharType="begin"/>
+            </w:r>
+            <w:r>
+              <w:instrText xml:space="preserve">HYPERLINK "https://github.com/helmuthdu" \h </w:instrText>
+            </w:r>
+            <w:r>
+              <w:fldChar w:fldCharType="separate"/>
+            </w:r>
+            <w:r>
+              <w:rPr>
+                <w:rFonts w:ascii="Proxima Nova" w:eastAsia="Proxima Nova" w:hAnsi="Proxima Nova" w:cs="Proxima Nova"/>
+                <w:color w:val="666666"/>
+                <w:u w:val="single"/>
+              </w:rPr>
+              <w:t>github.com/</w:t>
+            </w:r>
+            <w:r>
+              <w:rPr>
+                <w:rFonts w:ascii="Proxima Nova" w:eastAsia="Proxima Nova" w:hAnsi="Proxima Nova" w:cs="Proxima Nova"/>
+                <w:color w:val="666666"/>
+                <w:u w:val="single"/>
+              </w:rPr>
+              <w:t>helmuthdu</w:t>
+            </w:r>
+            <w:r>
+              <w:rPr>
+                <w:rFonts w:ascii="Proxima Nova" w:eastAsia="Proxima Nova" w:hAnsi="Proxima Nova" w:cs="Proxima Nova"/>
+                <w:color w:val="666666"/>
+                <w:u w:val="single"/>
+              </w:rPr>
+              <w:fldChar w:fldCharType="end"/>
+            </w:r>
+            <w:bookmarkStart w:id="1" w:name="_GoBack"/>
+            <w:bookmarkEnd w:id="1"/>
           </w:p>
         </w:tc>
         <w:tc>
@@ -200,7 +217,7 @@
                 <w:lang w:val="pt-BR"/>
               </w:rPr>
             </w:pPr>
-            <w:hyperlink r:id="rId10">
+            <w:hyperlink r:id="rId9">
               <w:r>
                 <w:rPr>
                   <w:rFonts w:ascii="Proxima Nova" w:eastAsia="Proxima Nova" w:hAnsi="Proxima Nova" w:cs="Proxima Nova"/>
@@ -244,10 +261,16 @@
     <w:p>
       <w:pPr>
         <w:pStyle w:val="SectionTitle"/>
-      </w:pPr>
-      <w:bookmarkStart w:id="1" w:name="_xilq3no4l05s" w:colFirst="0" w:colLast="0"/>
-      <w:bookmarkEnd w:id="1"/>
-      <w:r>
+        <w:rPr>
+          <w:lang w:val="pt-BR"/>
+        </w:rPr>
+      </w:pPr>
+      <w:bookmarkStart w:id="2" w:name="_xilq3no4l05s" w:colFirst="0" w:colLast="0"/>
+      <w:bookmarkEnd w:id="2"/>
+      <w:r>
+        <w:rPr>
+          <w:lang w:val="pt-BR"/>
+        </w:rPr>
         <w:t>WORK EXPERIENCE</w:t>
       </w:r>
     </w:p>
@@ -259,8 +282,8 @@
           <w:lang w:val="pt-BR"/>
         </w:rPr>
       </w:pPr>
-      <w:bookmarkStart w:id="2" w:name="_kb6tdcv6o578" w:colFirst="0" w:colLast="0"/>
-      <w:bookmarkEnd w:id="2"/>
+      <w:bookmarkStart w:id="3" w:name="_kb6tdcv6o578" w:colFirst="0" w:colLast="0"/>
+      <w:bookmarkEnd w:id="3"/>
       <w:proofErr w:type="spellStart"/>
       <w:r>
         <w:rPr>
@@ -275,24 +298,12 @@
         </w:rPr>
         <w:t xml:space="preserve"> </w:t>
       </w:r>
+      <w:proofErr w:type="spellStart"/>
       <w:r>
         <w:rPr>
           <w:lang w:val="pt-BR"/>
         </w:rPr>
-        <w:t>Web</w:t>
-      </w:r>
-      <w:r>
-        <w:rPr>
-          <w:lang w:val="pt-BR"/>
-        </w:rPr>
-        <w:t xml:space="preserve"> </w:t>
-      </w:r>
-      <w:proofErr w:type="spellStart"/>
-      <w:r>
-        <w:rPr>
-          <w:lang w:val="pt-BR"/>
-        </w:rPr>
-        <w:t>Developer</w:t>
+        <w:t>Programmer</w:t>
       </w:r>
       <w:proofErr w:type="spellEnd"/>
       <w:r>
@@ -536,10 +547,10 @@
           <w:u w:val="single"/>
         </w:rPr>
       </w:pPr>
-      <w:bookmarkStart w:id="3" w:name="_khmqyffcchdn" w:colFirst="0" w:colLast="0"/>
-      <w:bookmarkEnd w:id="3"/>
-      <w:r>
-        <w:t>Programmer</w:t>
+      <w:bookmarkStart w:id="4" w:name="_khmqyffcchdn" w:colFirst="0" w:colLast="0"/>
+      <w:bookmarkEnd w:id="4"/>
+      <w:r>
+        <w:t>Systems Analyst</w:t>
       </w:r>
       <w:r>
         <w:t xml:space="preserve">, </w:t>
@@ -653,17 +664,7 @@
           <w:sz w:val="24"/>
           <w:szCs w:val="24"/>
         </w:rPr>
-        <w:t>an online GIS to show deforestation and hazards in Brazil for IBAMA</w:t>
-      </w:r>
-      <w:bookmarkStart w:id="4" w:name="_GoBack"/>
-      <w:bookmarkEnd w:id="4"/>
-      <w:r>
-        <w:rPr>
-          <w:rFonts w:ascii="Proxima Nova" w:eastAsia="Proxima Nova" w:hAnsi="Proxima Nova" w:cs="Proxima Nova"/>
-          <w:sz w:val="24"/>
-          <w:szCs w:val="24"/>
-        </w:rPr>
-        <w:t xml:space="preserve"> </w:t>
+        <w:t xml:space="preserve">an online GIS to show deforestation and hazards in Brazil for IBAMA </w:t>
       </w:r>
       <w:r>
         <w:rPr>
@@ -756,7 +757,27 @@
           <w:sz w:val="24"/>
           <w:szCs w:val="24"/>
         </w:rPr>
-        <w:t xml:space="preserve">Developed a check-in web app for children's department in a local church using Angular, ASP.NET Core and SQL Server </w:t>
+        <w:t xml:space="preserve">Developed a </w:t>
+      </w:r>
+      <w:hyperlink r:id="rId10" w:history="1">
+        <w:r>
+          <w:rPr>
+            <w:rStyle w:val="Hyperlink"/>
+            <w:rFonts w:ascii="Proxima Nova" w:eastAsia="Proxima Nova" w:hAnsi="Proxima Nova" w:cs="Proxima Nova"/>
+            <w:color w:val="000000"/>
+            <w:sz w:val="24"/>
+            <w:szCs w:val="24"/>
+          </w:rPr>
+          <w:t>check-in web app</w:t>
+        </w:r>
+      </w:hyperlink>
+      <w:r>
+        <w:rPr>
+          <w:rFonts w:ascii="Proxima Nova" w:eastAsia="Proxima Nova" w:hAnsi="Proxima Nova" w:cs="Proxima Nova"/>
+          <w:sz w:val="24"/>
+          <w:szCs w:val="24"/>
+        </w:rPr>
+        <w:t xml:space="preserve"> for children's department in a local church using Angular, ASP.NET Core and SQL Server </w:t>
       </w:r>
       <w:r>
         <w:rPr>
@@ -810,10 +831,62 @@
           <w:sz w:val="24"/>
           <w:szCs w:val="24"/>
         </w:rPr>
-        <w:t xml:space="preserve"> web app to show earthquakes in brazil for the Seismological Observatory, Brasília using Meteor and MongoDB.</w:t>
-      </w:r>
-      <w:bookmarkStart w:id="6" w:name="_oid1t41wmfnb" w:colFirst="0" w:colLast="0"/>
+        <w:t xml:space="preserve"> web app to show earthquakes in brazil </w:t>
+      </w:r>
+      <w:bookmarkStart w:id="6" w:name="OLE_LINK4"/>
+      <w:bookmarkStart w:id="7" w:name="OLE_LINK5"/>
+      <w:bookmarkStart w:id="8" w:name="OLE_LINK6"/>
+      <w:bookmarkStart w:id="9" w:name="OLE_LINK7"/>
+      <w:r>
+        <w:rPr>
+          <w:rFonts w:ascii="Proxima Nova" w:eastAsia="Proxima Nova" w:hAnsi="Proxima Nova" w:cs="Proxima Nova"/>
+          <w:sz w:val="24"/>
+          <w:szCs w:val="24"/>
+        </w:rPr>
+        <w:t xml:space="preserve">for the </w:t>
+      </w:r>
+      <w:hyperlink r:id="rId11" w:history="1">
+        <w:r>
+          <w:rPr>
+            <w:rStyle w:val="Hyperlink"/>
+            <w:rFonts w:ascii="Proxima Nova" w:eastAsia="Proxima Nova" w:hAnsi="Proxima Nova" w:cs="Proxima Nova"/>
+            <w:color w:val="000000"/>
+            <w:sz w:val="24"/>
+            <w:szCs w:val="24"/>
+          </w:rPr>
+          <w:t>Seismological Observatory</w:t>
+        </w:r>
+      </w:hyperlink>
+      <w:r>
+        <w:rPr>
+          <w:rFonts w:ascii="Proxima Nova" w:eastAsia="Proxima Nova" w:hAnsi="Proxima Nova" w:cs="Proxima Nova"/>
+          <w:sz w:val="24"/>
+          <w:szCs w:val="24"/>
+        </w:rPr>
+        <w:t xml:space="preserve"> (SIS) at the University of Brasilia</w:t>
+      </w:r>
       <w:bookmarkEnd w:id="6"/>
+      <w:bookmarkEnd w:id="7"/>
+      <w:bookmarkEnd w:id="8"/>
+      <w:bookmarkEnd w:id="9"/>
+      <w:r>
+        <w:rPr>
+          <w:rFonts w:ascii="Proxima Nova" w:eastAsia="Proxima Nova" w:hAnsi="Proxima Nova" w:cs="Proxima Nova"/>
+          <w:sz w:val="24"/>
+          <w:szCs w:val="24"/>
+        </w:rPr>
+        <w:t xml:space="preserve"> </w:t>
+      </w:r>
+      <w:r>
+        <w:rPr>
+          <w:rFonts w:ascii="Proxima Nova" w:eastAsia="Proxima Nova" w:hAnsi="Proxima Nova" w:cs="Proxima Nova"/>
+          <w:sz w:val="24"/>
+          <w:szCs w:val="24"/>
+        </w:rPr>
+        <w:t>using Meteor and MongoDB.</w:t>
+      </w:r>
+      <w:bookmarkStart w:id="10" w:name="_oid1t41wmfnb" w:colFirst="0" w:colLast="0"/>
+      <w:bookmarkEnd w:id="10"/>
     </w:p>
     <w:p>
       <w:pPr>
@@ -827,8 +900,8 @@
       <w:pPr>
         <w:pStyle w:val="Ttulo2"/>
       </w:pPr>
-      <w:bookmarkStart w:id="7" w:name="_53t8eqmfj43j" w:colFirst="0" w:colLast="0"/>
-      <w:bookmarkEnd w:id="7"/>
+      <w:bookmarkStart w:id="11" w:name="_53t8eqmfj43j" w:colFirst="0" w:colLast="0"/>
+      <w:bookmarkEnd w:id="11"/>
       <w:r>
         <w:t>201</w:t>
       </w:r>
@@ -890,8 +963,8 @@
       <w:pPr>
         <w:pStyle w:val="SectionTitle"/>
       </w:pPr>
-      <w:bookmarkStart w:id="8" w:name="_myykiug5b84q" w:colFirst="0" w:colLast="0"/>
-      <w:bookmarkEnd w:id="8"/>
+      <w:bookmarkStart w:id="12" w:name="_myykiug5b84q" w:colFirst="0" w:colLast="0"/>
+      <w:bookmarkEnd w:id="12"/>
       <w:r>
         <w:t>TECHNICAL SKILLS</w:t>
       </w:r>
@@ -920,7 +993,33 @@
           <w:sz w:val="24"/>
           <w:szCs w:val="24"/>
         </w:rPr>
-        <w:t xml:space="preserve">, Angular, </w:t>
+        <w:t xml:space="preserve">, </w:t>
+      </w:r>
+      <w:proofErr w:type="spellStart"/>
+      <w:r>
+        <w:rPr>
+          <w:rFonts w:ascii="Proxima Nova" w:eastAsia="Proxima Nova" w:hAnsi="Proxima Nova" w:cs="Proxima Nova"/>
+          <w:sz w:val="24"/>
+          <w:szCs w:val="24"/>
+        </w:rPr>
+        <w:t>Vuex</w:t>
+      </w:r>
+      <w:proofErr w:type="spellEnd"/>
+      <w:r>
+        <w:rPr>
+          <w:rFonts w:ascii="Proxima Nova" w:eastAsia="Proxima Nova" w:hAnsi="Proxima Nova" w:cs="Proxima Nova"/>
+          <w:sz w:val="24"/>
+          <w:szCs w:val="24"/>
+        </w:rPr>
+        <w:t xml:space="preserve">, </w:t>
+      </w:r>
+      <w:r>
+        <w:rPr>
+          <w:rFonts w:ascii="Proxima Nova" w:eastAsia="Proxima Nova" w:hAnsi="Proxima Nova" w:cs="Proxima Nova"/>
+          <w:sz w:val="24"/>
+          <w:szCs w:val="24"/>
+        </w:rPr>
+        <w:t xml:space="preserve">Angular, </w:t>
       </w:r>
       <w:r>
         <w:rPr>
@@ -1003,6 +1102,14 @@
           <w:szCs w:val="24"/>
         </w:rPr>
         <w:t xml:space="preserve">SQL Server, </w:t>
+      </w:r>
+      <w:r>
+        <w:rPr>
+          <w:rFonts w:ascii="Proxima Nova" w:eastAsia="Proxima Nova" w:hAnsi="Proxima Nova" w:cs="Proxima Nova"/>
+          <w:sz w:val="24"/>
+          <w:szCs w:val="24"/>
+        </w:rPr>
+        <w:t xml:space="preserve">Azure, </w:t>
       </w:r>
       <w:r>
         <w:rPr>
@@ -1014,7 +1121,7 @@
       </w:r>
     </w:p>
     <w:sectPr>
-      <w:headerReference w:type="default" r:id="rId11"/>
+      <w:headerReference w:type="default" r:id="rId12"/>
       <w:pgSz w:w="12240" w:h="15840"/>
       <w:pgMar w:top="1440" w:right="1080" w:bottom="1440" w:left="1080" w:header="0" w:footer="720" w:gutter="0"/>
       <w:pgNumType w:start="1"/>
@@ -2181,7 +2288,7 @@
 </file>
 
 <file path=customXml/itemProps1.xml><?xml version="1.0" encoding="utf-8"?>
-<ds:datastoreItem xmlns:ds="http://schemas.openxmlformats.org/officeDocument/2006/customXml" ds:itemID="{E7592A48-DAED-4D36-B36D-BA4E4DAC6DED}">
+<ds:datastoreItem xmlns:ds="http://schemas.openxmlformats.org/officeDocument/2006/customXml" ds:itemID="{B18DAF0C-CBE7-4585-BD2C-19D06AC87446}">
   <ds:schemaRefs>
     <ds:schemaRef ds:uri="http://schemas.openxmlformats.org/officeDocument/2006/bibliography"/>
   </ds:schemaRefs>

</xml_diff>

<commit_message>
chore: minor text changes; chore: updated packages;
</commit_message>
<xml_diff>
--- a/src/assets/docs/helmuth_saatkamp_resume.docx
+++ b/src/assets/docs/helmuth_saatkamp_resume.docx
@@ -111,41 +111,24 @@
                 <w:color w:val="666666"/>
               </w:rPr>
             </w:pPr>
-            <w:r>
-              <w:fldChar w:fldCharType="begin"/>
-            </w:r>
-            <w:r>
-              <w:instrText xml:space="preserve">HYPERLINK "https://github.com/helmuthdu" \h </w:instrText>
-            </w:r>
-            <w:r>
-              <w:fldChar w:fldCharType="separate"/>
-            </w:r>
-            <w:r>
-              <w:rPr>
-                <w:rFonts w:ascii="Proxima Nova" w:eastAsia="Proxima Nova" w:hAnsi="Proxima Nova" w:cs="Proxima Nova"/>
-                <w:color w:val="666666"/>
-                <w:u w:val="single"/>
-              </w:rPr>
-              <w:t>github.com/</w:t>
-            </w:r>
-            <w:r>
-              <w:rPr>
-                <w:rFonts w:ascii="Proxima Nova" w:eastAsia="Proxima Nova" w:hAnsi="Proxima Nova" w:cs="Proxima Nova"/>
-                <w:color w:val="666666"/>
-                <w:u w:val="single"/>
-              </w:rPr>
-              <w:t>helmuthdu</w:t>
-            </w:r>
-            <w:r>
-              <w:rPr>
-                <w:rFonts w:ascii="Proxima Nova" w:eastAsia="Proxima Nova" w:hAnsi="Proxima Nova" w:cs="Proxima Nova"/>
-                <w:color w:val="666666"/>
-                <w:u w:val="single"/>
-              </w:rPr>
-              <w:fldChar w:fldCharType="end"/>
-            </w:r>
-            <w:bookmarkStart w:id="1" w:name="_GoBack"/>
-            <w:bookmarkEnd w:id="1"/>
+            <w:hyperlink r:id="rId9">
+              <w:r>
+                <w:rPr>
+                  <w:rFonts w:ascii="Proxima Nova" w:eastAsia="Proxima Nova" w:hAnsi="Proxima Nova" w:cs="Proxima Nova"/>
+                  <w:color w:val="666666"/>
+                  <w:u w:val="single"/>
+                </w:rPr>
+                <w:t>github.com/</w:t>
+              </w:r>
+              <w:r>
+                <w:rPr>
+                  <w:rFonts w:ascii="Proxima Nova" w:eastAsia="Proxima Nova" w:hAnsi="Proxima Nova" w:cs="Proxima Nova"/>
+                  <w:color w:val="666666"/>
+                  <w:u w:val="single"/>
+                </w:rPr>
+                <w:t>helmuthdu</w:t>
+              </w:r>
+            </w:hyperlink>
           </w:p>
         </w:tc>
         <w:tc>
@@ -217,7 +200,7 @@
                 <w:lang w:val="pt-BR"/>
               </w:rPr>
             </w:pPr>
-            <w:hyperlink r:id="rId9">
+            <w:hyperlink r:id="rId10">
               <w:r>
                 <w:rPr>
                   <w:rFonts w:ascii="Proxima Nova" w:eastAsia="Proxima Nova" w:hAnsi="Proxima Nova" w:cs="Proxima Nova"/>
@@ -256,20 +239,22 @@
             </w:r>
           </w:p>
         </w:tc>
+        <w:bookmarkStart w:id="1" w:name="_GoBack"/>
+        <w:bookmarkEnd w:id="1"/>
       </w:tr>
     </w:tbl>
     <w:p>
       <w:pPr>
         <w:pStyle w:val="SectionTitle"/>
         <w:rPr>
-          <w:lang w:val="pt-BR"/>
+          <w:lang w:val="en-US"/>
         </w:rPr>
       </w:pPr>
       <w:bookmarkStart w:id="2" w:name="_xilq3no4l05s" w:colFirst="0" w:colLast="0"/>
       <w:bookmarkEnd w:id="2"/>
       <w:r>
         <w:rPr>
-          <w:lang w:val="pt-BR"/>
+          <w:lang w:val="en-US"/>
         </w:rPr>
         <w:t>WORK EXPERIENCE</w:t>
       </w:r>
@@ -279,58 +264,48 @@
         <w:pStyle w:val="Ttulo2"/>
         <w:rPr>
           <w:b w:val="0"/>
-          <w:lang w:val="pt-BR"/>
+          <w:lang w:val="en-US"/>
         </w:rPr>
       </w:pPr>
       <w:bookmarkStart w:id="3" w:name="_kb6tdcv6o578" w:colFirst="0" w:colLast="0"/>
       <w:bookmarkEnd w:id="3"/>
+      <w:r>
+        <w:rPr>
+          <w:lang w:val="en-US"/>
+        </w:rPr>
+        <w:t xml:space="preserve">Senior </w:t>
+      </w:r>
+      <w:r>
+        <w:rPr>
+          <w:lang w:val="en-US"/>
+        </w:rPr>
+        <w:t>Programmer</w:t>
+      </w:r>
+      <w:r>
+        <w:rPr>
+          <w:lang w:val="en-US"/>
+        </w:rPr>
+        <w:t xml:space="preserve">, </w:t>
+      </w:r>
       <w:proofErr w:type="spellStart"/>
       <w:r>
         <w:rPr>
-          <w:lang w:val="pt-BR"/>
-        </w:rPr>
-        <w:t>Senior</w:t>
+          <w:lang w:val="en-US"/>
+        </w:rPr>
+        <w:t>Neocom</w:t>
       </w:r>
       <w:proofErr w:type="spellEnd"/>
       <w:r>
         <w:rPr>
-          <w:lang w:val="pt-BR"/>
+          <w:color w:val="3C78D8"/>
+          <w:lang w:val="en-US"/>
         </w:rPr>
         <w:t xml:space="preserve"> </w:t>
       </w:r>
-      <w:proofErr w:type="spellStart"/>
-      <w:r>
-        <w:rPr>
-          <w:lang w:val="pt-BR"/>
-        </w:rPr>
-        <w:t>Programmer</w:t>
-      </w:r>
-      <w:proofErr w:type="spellEnd"/>
-      <w:r>
-        <w:rPr>
-          <w:lang w:val="pt-BR"/>
-        </w:rPr>
-        <w:t xml:space="preserve">, </w:t>
-      </w:r>
-      <w:proofErr w:type="spellStart"/>
-      <w:r>
-        <w:rPr>
-          <w:lang w:val="pt-BR"/>
-        </w:rPr>
-        <w:t>Neocom</w:t>
-      </w:r>
-      <w:proofErr w:type="spellEnd"/>
-      <w:r>
-        <w:rPr>
-          <w:color w:val="3C78D8"/>
-          <w:lang w:val="pt-BR"/>
-        </w:rPr>
-        <w:t xml:space="preserve"> </w:t>
-      </w:r>
       <w:r>
         <w:rPr>
           <w:b w:val="0"/>
-          <w:lang w:val="pt-BR"/>
+          <w:lang w:val="en-US"/>
         </w:rPr>
         <w:t xml:space="preserve">- </w:t>
       </w:r>
@@ -339,7 +314,7 @@
         <w:rPr>
           <w:b w:val="0"/>
           <w:i/>
-          <w:lang w:val="pt-BR"/>
+          <w:lang w:val="en-US"/>
         </w:rPr>
         <w:t>nov</w:t>
       </w:r>
@@ -348,7 +323,7 @@
         <w:rPr>
           <w:b w:val="0"/>
           <w:i/>
-          <w:lang w:val="pt-BR"/>
+          <w:lang w:val="en-US"/>
         </w:rPr>
         <w:t>/201</w:t>
       </w:r>
@@ -356,81 +331,46 @@
         <w:rPr>
           <w:b w:val="0"/>
           <w:i/>
-          <w:lang w:val="pt-BR"/>
-        </w:rPr>
-        <w:t>3</w:t>
+          <w:lang w:val="en-US"/>
+        </w:rPr>
+        <w:t xml:space="preserve">3 </w:t>
       </w:r>
       <w:r>
         <w:rPr>
           <w:b w:val="0"/>
           <w:i/>
-          <w:lang w:val="pt-BR"/>
-        </w:rPr>
-        <w:t xml:space="preserve"> </w:t>
+          <w:lang w:val="en-US"/>
+        </w:rPr>
+        <w:t xml:space="preserve">- present - </w:t>
       </w:r>
       <w:r>
         <w:rPr>
           <w:b w:val="0"/>
-          <w:i/>
-          <w:lang w:val="pt-BR"/>
-        </w:rPr>
-        <w:t xml:space="preserve">- </w:t>
-      </w:r>
-      <w:proofErr w:type="spellStart"/>
+          <w:lang w:val="en-US"/>
+        </w:rPr>
+        <w:t>Brasília</w:t>
+      </w:r>
       <w:r>
         <w:rPr>
           <w:b w:val="0"/>
-          <w:i/>
-          <w:lang w:val="pt-BR"/>
-        </w:rPr>
-        <w:t>present</w:t>
-      </w:r>
-      <w:proofErr w:type="spellEnd"/>
+          <w:lang w:val="en-US"/>
+        </w:rPr>
+        <w:t xml:space="preserve">, </w:t>
+      </w:r>
       <w:r>
         <w:rPr>
           <w:b w:val="0"/>
-          <w:i/>
-          <w:lang w:val="pt-BR"/>
-        </w:rPr>
-        <w:t xml:space="preserve"> - </w:t>
+          <w:lang w:val="en-US"/>
+        </w:rPr>
+        <w:t>DF</w:t>
       </w:r>
       <w:r>
         <w:rPr>
           <w:b w:val="0"/>
-          <w:lang w:val="pt-BR"/>
-        </w:rPr>
-        <w:t>Brasília</w:t>
-      </w:r>
-      <w:r>
-        <w:rPr>
-          <w:b w:val="0"/>
-          <w:lang w:val="pt-BR"/>
-        </w:rPr>
-        <w:t xml:space="preserve">, </w:t>
-      </w:r>
-      <w:r>
-        <w:rPr>
-          <w:b w:val="0"/>
-          <w:lang w:val="pt-BR"/>
-        </w:rPr>
-        <w:t>DF</w:t>
-      </w:r>
-      <w:r>
-        <w:rPr>
-          <w:b w:val="0"/>
-          <w:lang w:val="pt-BR"/>
-        </w:rPr>
-        <w:t xml:space="preserve"> - </w:t>
-      </w:r>
-      <w:proofErr w:type="spellStart"/>
-      <w:r>
-        <w:rPr>
-          <w:b w:val="0"/>
-          <w:lang w:val="pt-BR"/>
-        </w:rPr>
-        <w:t>Brazil</w:t>
-      </w:r>
-      <w:proofErr w:type="spellEnd"/>
+          <w:lang w:val="en-US"/>
+        </w:rPr>
+        <w:t xml:space="preserve"> - Brazil</w:t>
+      </w:r>
     </w:p>
     <w:p>
       <w:pPr>
@@ -452,7 +392,39 @@
           <w:sz w:val="24"/>
           <w:szCs w:val="24"/>
         </w:rPr>
-        <w:t xml:space="preserve">Performed design, front-end architecture, and development for market analysis and reports using </w:t>
+        <w:t xml:space="preserve">Performed design, front-end architecture, and development </w:t>
+      </w:r>
+      <w:r>
+        <w:rPr>
+          <w:rFonts w:ascii="Proxima Nova" w:eastAsia="Proxima Nova" w:hAnsi="Proxima Nova" w:cs="Proxima Nova"/>
+          <w:sz w:val="24"/>
+          <w:szCs w:val="24"/>
+        </w:rPr>
+        <w:t xml:space="preserve">of </w:t>
+      </w:r>
+      <w:r>
+        <w:rPr>
+          <w:rFonts w:ascii="Proxima Nova" w:eastAsia="Proxima Nova" w:hAnsi="Proxima Nova" w:cs="Proxima Nova"/>
+          <w:sz w:val="24"/>
+          <w:szCs w:val="24"/>
+        </w:rPr>
+        <w:t>market analysis and reporting systems</w:t>
+      </w:r>
+      <w:r>
+        <w:rPr>
+          <w:rFonts w:ascii="Proxima Nova" w:eastAsia="Proxima Nova" w:hAnsi="Proxima Nova" w:cs="Proxima Nova"/>
+          <w:sz w:val="24"/>
+          <w:szCs w:val="24"/>
+        </w:rPr>
+        <w:t xml:space="preserve"> for automobile manufacturers</w:t>
+      </w:r>
+      <w:r>
+        <w:rPr>
+          <w:rFonts w:ascii="Proxima Nova" w:eastAsia="Proxima Nova" w:hAnsi="Proxima Nova" w:cs="Proxima Nova"/>
+          <w:sz w:val="24"/>
+          <w:szCs w:val="24"/>
+        </w:rPr>
+        <w:t xml:space="preserve"> using </w:t>
       </w:r>
       <w:proofErr w:type="spellStart"/>
       <w:r>
@@ -461,7 +433,7 @@
           <w:sz w:val="24"/>
           <w:szCs w:val="24"/>
         </w:rPr>
-        <w:t>vue</w:t>
+        <w:t>Vue</w:t>
       </w:r>
       <w:proofErr w:type="spellEnd"/>
       <w:r>
@@ -470,15 +442,7 @@
           <w:sz w:val="24"/>
           <w:szCs w:val="24"/>
         </w:rPr>
-        <w:t xml:space="preserve"> and node</w:t>
-      </w:r>
-      <w:r>
-        <w:rPr>
-          <w:rFonts w:ascii="Proxima Nova" w:eastAsia="Proxima Nova" w:hAnsi="Proxima Nova" w:cs="Proxima Nova"/>
-          <w:sz w:val="24"/>
-          <w:szCs w:val="24"/>
-        </w:rPr>
-        <w:t xml:space="preserve"> for car companies (ex: Toyota, Hyundai, Ford)</w:t>
+        <w:t>, Kendo-UI and Node</w:t>
       </w:r>
       <w:r>
         <w:rPr>
@@ -530,167 +494,146 @@
     </w:p>
     <w:p>
       <w:pPr>
-        <w:spacing w:line="360" w:lineRule="auto"/>
-        <w:ind w:left="180"/>
-        <w:rPr>
-          <w:rFonts w:ascii="Proxima Nova" w:eastAsia="Proxima Nova" w:hAnsi="Proxima Nova" w:cs="Proxima Nova"/>
-          <w:sz w:val="24"/>
-          <w:szCs w:val="24"/>
-        </w:rPr>
-      </w:pPr>
-    </w:p>
-    <w:p>
-      <w:pPr>
-        <w:pStyle w:val="Ttulo2"/>
-        <w:rPr>
-          <w:b w:val="0"/>
-          <w:u w:val="single"/>
-        </w:rPr>
-      </w:pPr>
-      <w:bookmarkStart w:id="4" w:name="_khmqyffcchdn" w:colFirst="0" w:colLast="0"/>
-      <w:bookmarkEnd w:id="4"/>
-      <w:r>
-        <w:t>Systems Analyst</w:t>
-      </w:r>
-      <w:r>
-        <w:t xml:space="preserve">, </w:t>
-      </w:r>
-      <w:r>
-        <w:t>Hex</w:t>
-      </w:r>
-      <w:r>
-        <w:rPr>
-          <w:b w:val="0"/>
-        </w:rPr>
-        <w:t xml:space="preserve"> - </w:t>
-      </w:r>
-      <w:proofErr w:type="spellStart"/>
-      <w:r>
-        <w:rPr>
-          <w:b w:val="0"/>
-          <w:i/>
-        </w:rPr>
-        <w:t>jan</w:t>
-      </w:r>
-      <w:proofErr w:type="spellEnd"/>
-      <w:r>
-        <w:rPr>
-          <w:b w:val="0"/>
-          <w:i/>
-        </w:rPr>
-        <w:t xml:space="preserve">/2013 - </w:t>
-      </w:r>
-      <w:proofErr w:type="spellStart"/>
-      <w:r>
-        <w:rPr>
-          <w:b w:val="0"/>
-          <w:i/>
-        </w:rPr>
-        <w:t>nov</w:t>
-      </w:r>
-      <w:proofErr w:type="spellEnd"/>
-      <w:r>
-        <w:rPr>
-          <w:b w:val="0"/>
-          <w:i/>
-        </w:rPr>
-        <w:t xml:space="preserve">/2015 - </w:t>
-      </w:r>
-      <w:r>
-        <w:rPr>
-          <w:b w:val="0"/>
-        </w:rPr>
-        <w:t>Brasília</w:t>
-      </w:r>
-      <w:r>
-        <w:rPr>
-          <w:b w:val="0"/>
-        </w:rPr>
-        <w:t xml:space="preserve">, </w:t>
-      </w:r>
-      <w:r>
-        <w:rPr>
-          <w:b w:val="0"/>
-        </w:rPr>
-        <w:t>DF</w:t>
-      </w:r>
-      <w:r>
-        <w:rPr>
-          <w:b w:val="0"/>
-        </w:rPr>
-        <w:t xml:space="preserve"> - Brazil</w:t>
-      </w:r>
-    </w:p>
-    <w:p>
-      <w:pPr>
         <w:numPr>
           <w:ilvl w:val="0"/>
           <w:numId w:val="1"/>
         </w:numPr>
         <w:spacing w:line="360" w:lineRule="auto"/>
-        <w:rPr>
-          <w:rFonts w:ascii="Proxima Nova" w:eastAsia="Proxima Nova" w:hAnsi="Proxima Nova" w:cs="Proxima Nova"/>
-          <w:sz w:val="24"/>
-          <w:szCs w:val="24"/>
-        </w:rPr>
-      </w:pPr>
-      <w:r>
-        <w:rPr>
-          <w:rFonts w:ascii="Proxima Nova" w:eastAsia="Proxima Nova" w:hAnsi="Proxima Nova" w:cs="Proxima Nova"/>
-          <w:sz w:val="24"/>
-          <w:szCs w:val="24"/>
-        </w:rPr>
-        <w:t>Full stack web developer responsible for end-to-end web app development</w:t>
-      </w:r>
-      <w:r>
-        <w:rPr>
-          <w:rFonts w:ascii="Proxima Nova" w:eastAsia="Proxima Nova" w:hAnsi="Proxima Nova" w:cs="Proxima Nova"/>
-          <w:sz w:val="24"/>
-          <w:szCs w:val="24"/>
-        </w:rPr>
-        <w:t xml:space="preserve"> of</w:t>
-      </w:r>
-      <w:r>
-        <w:rPr>
-          <w:rFonts w:ascii="Proxima Nova" w:eastAsia="Proxima Nova" w:hAnsi="Proxima Nova" w:cs="Proxima Nova"/>
-          <w:sz w:val="24"/>
-          <w:szCs w:val="24"/>
-        </w:rPr>
-        <w:t xml:space="preserve"> </w:t>
-      </w:r>
-      <w:r>
-        <w:rPr>
-          <w:rFonts w:ascii="Proxima Nova" w:eastAsia="Proxima Nova" w:hAnsi="Proxima Nova" w:cs="Proxima Nova"/>
-          <w:sz w:val="24"/>
-          <w:szCs w:val="24"/>
-        </w:rPr>
-        <w:t xml:space="preserve">an online GIS to show deforestation and hazards in Brazil for IBAMA </w:t>
-      </w:r>
-      <w:r>
-        <w:rPr>
-          <w:rFonts w:ascii="Proxima Nova" w:eastAsia="Proxima Nova" w:hAnsi="Proxima Nova" w:cs="Proxima Nova"/>
-          <w:sz w:val="24"/>
-          <w:szCs w:val="24"/>
-        </w:rPr>
-        <w:t xml:space="preserve">using PHP and </w:t>
+        <w:contextualSpacing/>
+        <w:rPr>
+          <w:rFonts w:ascii="Proxima Nova" w:eastAsia="Proxima Nova" w:hAnsi="Proxima Nova" w:cs="Proxima Nova"/>
+          <w:sz w:val="24"/>
+          <w:szCs w:val="24"/>
+        </w:rPr>
+      </w:pPr>
+      <w:r>
+        <w:rPr>
+          <w:rFonts w:ascii="Proxima Nova" w:eastAsia="Proxima Nova" w:hAnsi="Proxima Nova" w:cs="Proxima Nova"/>
+          <w:noProof/>
+          <w:sz w:val="24"/>
+          <w:szCs w:val="24"/>
+        </w:rPr>
+        <w:t>Prototyped an average of 2</w:t>
+      </w:r>
+      <w:r>
+        <w:rPr>
+          <w:rFonts w:ascii="Proxima Nova" w:eastAsia="Proxima Nova" w:hAnsi="Proxima Nova" w:cs="Proxima Nova"/>
+          <w:noProof/>
+          <w:sz w:val="24"/>
+          <w:szCs w:val="24"/>
+        </w:rPr>
+        <w:t>4</w:t>
+      </w:r>
+      <w:r>
+        <w:rPr>
+          <w:rFonts w:ascii="Proxima Nova" w:eastAsia="Proxima Nova" w:hAnsi="Proxima Nova" w:cs="Proxima Nova"/>
+          <w:noProof/>
+          <w:sz w:val="24"/>
+          <w:szCs w:val="24"/>
+        </w:rPr>
+        <w:t xml:space="preserve"> new product features per year</w:t>
+      </w:r>
+      <w:r>
+        <w:rPr>
+          <w:rFonts w:ascii="Proxima Nova" w:eastAsia="Proxima Nova" w:hAnsi="Proxima Nova" w:cs="Proxima Nova"/>
+          <w:noProof/>
+          <w:sz w:val="24"/>
+          <w:szCs w:val="24"/>
+        </w:rPr>
+        <w:t>.</w:t>
+      </w:r>
+    </w:p>
+    <w:p>
+      <w:pPr>
+        <w:spacing w:line="360" w:lineRule="auto"/>
+        <w:contextualSpacing/>
+        <w:rPr>
+          <w:rFonts w:ascii="Proxima Nova" w:eastAsia="Proxima Nova" w:hAnsi="Proxima Nova" w:cs="Proxima Nova"/>
+          <w:sz w:val="24"/>
+          <w:szCs w:val="24"/>
+        </w:rPr>
+      </w:pPr>
+    </w:p>
+    <w:p>
+      <w:pPr>
+        <w:pStyle w:val="Ttulo2"/>
+        <w:rPr>
+          <w:b w:val="0"/>
+          <w:u w:val="single"/>
+        </w:rPr>
+      </w:pPr>
+      <w:bookmarkStart w:id="4" w:name="_khmqyffcchdn" w:colFirst="0" w:colLast="0"/>
+      <w:bookmarkEnd w:id="4"/>
+      <w:r>
+        <w:t>Systems Analyst</w:t>
+      </w:r>
+      <w:r>
+        <w:t xml:space="preserve">, </w:t>
+      </w:r>
+      <w:r>
+        <w:t>Hex</w:t>
+      </w:r>
+      <w:r>
+        <w:rPr>
+          <w:b w:val="0"/>
+        </w:rPr>
+        <w:t xml:space="preserve"> - </w:t>
       </w:r>
       <w:proofErr w:type="spellStart"/>
       <w:r>
         <w:rPr>
-          <w:rFonts w:ascii="Proxima Nova" w:eastAsia="Proxima Nova" w:hAnsi="Proxima Nova" w:cs="Proxima Nova"/>
-          <w:sz w:val="24"/>
-          <w:szCs w:val="24"/>
-        </w:rPr>
-        <w:t>JQuery</w:t>
+          <w:b w:val="0"/>
+          <w:i/>
+        </w:rPr>
+        <w:t>jan</w:t>
       </w:r>
       <w:proofErr w:type="spellEnd"/>
       <w:r>
         <w:rPr>
-          <w:rFonts w:ascii="Proxima Nova" w:eastAsia="Proxima Nova" w:hAnsi="Proxima Nova" w:cs="Proxima Nova"/>
-          <w:sz w:val="24"/>
-          <w:szCs w:val="24"/>
-        </w:rPr>
-        <w:t>.</w:t>
+          <w:b w:val="0"/>
+          <w:i/>
+        </w:rPr>
+        <w:t xml:space="preserve">/2013 - </w:t>
+      </w:r>
+      <w:proofErr w:type="spellStart"/>
+      <w:r>
+        <w:rPr>
+          <w:b w:val="0"/>
+          <w:i/>
+        </w:rPr>
+        <w:t>nov</w:t>
+      </w:r>
+      <w:proofErr w:type="spellEnd"/>
+      <w:r>
+        <w:rPr>
+          <w:b w:val="0"/>
+          <w:i/>
+        </w:rPr>
+        <w:t xml:space="preserve">/2015 - </w:t>
+      </w:r>
+      <w:r>
+        <w:rPr>
+          <w:b w:val="0"/>
+        </w:rPr>
+        <w:t>Brasília</w:t>
+      </w:r>
+      <w:r>
+        <w:rPr>
+          <w:b w:val="0"/>
+        </w:rPr>
+        <w:t xml:space="preserve">, </w:t>
+      </w:r>
+      <w:r>
+        <w:rPr>
+          <w:b w:val="0"/>
+        </w:rPr>
+        <w:t>DF</w:t>
+      </w:r>
+      <w:r>
+        <w:rPr>
+          <w:b w:val="0"/>
+        </w:rPr>
+        <w:t xml:space="preserve"> - Brazil</w:t>
       </w:r>
     </w:p>
     <w:p>
@@ -712,30 +655,90 @@
           <w:sz w:val="24"/>
           <w:szCs w:val="24"/>
         </w:rPr>
-        <w:t>Development team leader with 2-3 developers.</w:t>
-      </w:r>
-    </w:p>
-    <w:p>
-      <w:pPr>
-        <w:spacing w:line="360" w:lineRule="auto"/>
-        <w:rPr>
-          <w:rFonts w:ascii="Proxima Nova" w:eastAsia="Proxima Nova" w:hAnsi="Proxima Nova" w:cs="Proxima Nova"/>
-          <w:sz w:val="24"/>
-          <w:szCs w:val="24"/>
-        </w:rPr>
-      </w:pPr>
-    </w:p>
-    <w:p>
-      <w:pPr>
-        <w:pStyle w:val="Ttulo2"/>
-      </w:pPr>
-      <w:bookmarkStart w:id="5" w:name="_jdanbevp6oeo" w:colFirst="0" w:colLast="0"/>
-      <w:bookmarkEnd w:id="5"/>
-      <w:r>
-        <w:t>Freelancer</w:t>
-      </w:r>
-      <w:r>
-        <w:t xml:space="preserve"> Experiences:</w:t>
+        <w:t xml:space="preserve">Full stack web developer responsible for </w:t>
+      </w:r>
+      <w:r>
+        <w:rPr>
+          <w:rFonts w:ascii="Proxima Nova" w:eastAsia="Proxima Nova" w:hAnsi="Proxima Nova" w:cs="Proxima Nova"/>
+          <w:noProof/>
+          <w:sz w:val="24"/>
+          <w:szCs w:val="24"/>
+        </w:rPr>
+        <w:t>end-to-end</w:t>
+      </w:r>
+      <w:r>
+        <w:rPr>
+          <w:rFonts w:ascii="Proxima Nova" w:eastAsia="Proxima Nova" w:hAnsi="Proxima Nova" w:cs="Proxima Nova"/>
+          <w:sz w:val="24"/>
+          <w:szCs w:val="24"/>
+        </w:rPr>
+        <w:t xml:space="preserve"> development</w:t>
+      </w:r>
+      <w:r>
+        <w:rPr>
+          <w:rFonts w:ascii="Proxima Nova" w:eastAsia="Proxima Nova" w:hAnsi="Proxima Nova" w:cs="Proxima Nova"/>
+          <w:sz w:val="24"/>
+          <w:szCs w:val="24"/>
+        </w:rPr>
+        <w:t xml:space="preserve"> of</w:t>
+      </w:r>
+      <w:r>
+        <w:rPr>
+          <w:rFonts w:ascii="Proxima Nova" w:eastAsia="Proxima Nova" w:hAnsi="Proxima Nova" w:cs="Proxima Nova"/>
+          <w:sz w:val="24"/>
+          <w:szCs w:val="24"/>
+        </w:rPr>
+        <w:t xml:space="preserve"> </w:t>
+      </w:r>
+      <w:r>
+        <w:rPr>
+          <w:rFonts w:ascii="Proxima Nova" w:eastAsia="Proxima Nova" w:hAnsi="Proxima Nova" w:cs="Proxima Nova"/>
+          <w:sz w:val="24"/>
+          <w:szCs w:val="24"/>
+        </w:rPr>
+        <w:t xml:space="preserve">an online GIS </w:t>
+      </w:r>
+      <w:r>
+        <w:rPr>
+          <w:rFonts w:ascii="Proxima Nova" w:eastAsia="Proxima Nova" w:hAnsi="Proxima Nova" w:cs="Proxima Nova"/>
+          <w:sz w:val="24"/>
+          <w:szCs w:val="24"/>
+        </w:rPr>
+        <w:t xml:space="preserve">solution </w:t>
+      </w:r>
+      <w:r>
+        <w:rPr>
+          <w:rFonts w:ascii="Proxima Nova" w:eastAsia="Proxima Nova" w:hAnsi="Proxima Nova" w:cs="Proxima Nova"/>
+          <w:sz w:val="24"/>
+          <w:szCs w:val="24"/>
+        </w:rPr>
+        <w:t xml:space="preserve">to show deforestation and hazards in Brazil for IBAMA </w:t>
+      </w:r>
+      <w:r>
+        <w:rPr>
+          <w:rFonts w:ascii="Proxima Nova" w:eastAsia="Proxima Nova" w:hAnsi="Proxima Nova" w:cs="Proxima Nova"/>
+          <w:sz w:val="24"/>
+          <w:szCs w:val="24"/>
+        </w:rPr>
+        <w:t xml:space="preserve">using PHP and </w:t>
+      </w:r>
+      <w:proofErr w:type="spellStart"/>
+      <w:r>
+        <w:rPr>
+          <w:rFonts w:ascii="Proxima Nova" w:eastAsia="Proxima Nova" w:hAnsi="Proxima Nova" w:cs="Proxima Nova"/>
+          <w:sz w:val="24"/>
+          <w:szCs w:val="24"/>
+        </w:rPr>
+        <w:t>JQuery</w:t>
+      </w:r>
+      <w:proofErr w:type="spellEnd"/>
+      <w:r>
+        <w:rPr>
+          <w:rFonts w:ascii="Proxima Nova" w:eastAsia="Proxima Nova" w:hAnsi="Proxima Nova" w:cs="Proxima Nova"/>
+          <w:sz w:val="24"/>
+          <w:szCs w:val="24"/>
+        </w:rPr>
+        <w:t>.</w:t>
       </w:r>
     </w:p>
     <w:p>
@@ -757,9 +760,54 @@
           <w:sz w:val="24"/>
           <w:szCs w:val="24"/>
         </w:rPr>
+        <w:t>Development team leader with 2-3 developers.</w:t>
+      </w:r>
+    </w:p>
+    <w:p>
+      <w:pPr>
+        <w:spacing w:line="360" w:lineRule="auto"/>
+        <w:rPr>
+          <w:rFonts w:ascii="Proxima Nova" w:eastAsia="Proxima Nova" w:hAnsi="Proxima Nova" w:cs="Proxima Nova"/>
+          <w:sz w:val="24"/>
+          <w:szCs w:val="24"/>
+        </w:rPr>
+      </w:pPr>
+    </w:p>
+    <w:p>
+      <w:pPr>
+        <w:pStyle w:val="Ttulo2"/>
+      </w:pPr>
+      <w:bookmarkStart w:id="5" w:name="_jdanbevp6oeo" w:colFirst="0" w:colLast="0"/>
+      <w:bookmarkEnd w:id="5"/>
+      <w:r>
+        <w:t>Freelancer</w:t>
+      </w:r>
+      <w:r>
+        <w:t xml:space="preserve"> Experiences:</w:t>
+      </w:r>
+    </w:p>
+    <w:p>
+      <w:pPr>
+        <w:numPr>
+          <w:ilvl w:val="0"/>
+          <w:numId w:val="1"/>
+        </w:numPr>
+        <w:spacing w:line="360" w:lineRule="auto"/>
+        <w:rPr>
+          <w:rFonts w:ascii="Proxima Nova" w:eastAsia="Proxima Nova" w:hAnsi="Proxima Nova" w:cs="Proxima Nova"/>
+          <w:sz w:val="24"/>
+          <w:szCs w:val="24"/>
+        </w:rPr>
+      </w:pPr>
+      <w:r>
+        <w:rPr>
+          <w:rFonts w:ascii="Proxima Nova" w:eastAsia="Proxima Nova" w:hAnsi="Proxima Nova" w:cs="Proxima Nova"/>
+          <w:sz w:val="24"/>
+          <w:szCs w:val="24"/>
+        </w:rPr>
         <w:t xml:space="preserve">Developed a </w:t>
       </w:r>
-      <w:hyperlink r:id="rId10" w:history="1">
+      <w:hyperlink r:id="rId11" w:history="1">
         <w:r>
           <w:rPr>
             <w:rStyle w:val="Hyperlink"/>
@@ -777,7 +825,23 @@
           <w:sz w:val="24"/>
           <w:szCs w:val="24"/>
         </w:rPr>
-        <w:t xml:space="preserve"> for children's department in a local church using Angular, ASP.NET Core and SQL Server </w:t>
+        <w:t xml:space="preserve"> for a </w:t>
+      </w:r>
+      <w:r>
+        <w:rPr>
+          <w:rFonts w:ascii="Proxima Nova" w:eastAsia="Proxima Nova" w:hAnsi="Proxima Nova" w:cs="Proxima Nova"/>
+          <w:sz w:val="24"/>
+          <w:szCs w:val="24"/>
+        </w:rPr>
+        <w:t xml:space="preserve">large </w:t>
+      </w:r>
+      <w:r>
+        <w:rPr>
+          <w:rFonts w:ascii="Proxima Nova" w:eastAsia="Proxima Nova" w:hAnsi="Proxima Nova" w:cs="Proxima Nova"/>
+          <w:sz w:val="24"/>
+          <w:szCs w:val="24"/>
+        </w:rPr>
+        <w:t xml:space="preserve">local church using Angular, ASP.NET Core and SQL Server </w:t>
       </w:r>
       <w:r>
         <w:rPr>
@@ -831,7 +895,33 @@
           <w:sz w:val="24"/>
           <w:szCs w:val="24"/>
         </w:rPr>
-        <w:t xml:space="preserve"> web app to show earthquakes in brazil </w:t>
+        <w:t xml:space="preserve"> web app to show earthquakes in </w:t>
+      </w:r>
+      <w:r>
+        <w:rPr>
+          <w:rFonts w:ascii="Proxima Nova" w:eastAsia="Proxima Nova" w:hAnsi="Proxima Nova" w:cs="Proxima Nova"/>
+          <w:noProof/>
+          <w:sz w:val="24"/>
+          <w:szCs w:val="24"/>
+        </w:rPr>
+        <w:t>B</w:t>
+      </w:r>
+      <w:r>
+        <w:rPr>
+          <w:rFonts w:ascii="Proxima Nova" w:eastAsia="Proxima Nova" w:hAnsi="Proxima Nova" w:cs="Proxima Nova"/>
+          <w:noProof/>
+          <w:sz w:val="24"/>
+          <w:szCs w:val="24"/>
+        </w:rPr>
+        <w:t>razil</w:t>
+      </w:r>
+      <w:r>
+        <w:rPr>
+          <w:rFonts w:ascii="Proxima Nova" w:eastAsia="Proxima Nova" w:hAnsi="Proxima Nova" w:cs="Proxima Nova"/>
+          <w:sz w:val="24"/>
+          <w:szCs w:val="24"/>
+        </w:rPr>
+        <w:t xml:space="preserve"> </w:t>
       </w:r>
       <w:bookmarkStart w:id="6" w:name="OLE_LINK4"/>
       <w:bookmarkStart w:id="7" w:name="OLE_LINK5"/>
@@ -845,7 +935,7 @@
         </w:rPr>
         <w:t xml:space="preserve">for the </w:t>
       </w:r>
-      <w:hyperlink r:id="rId11" w:history="1">
+      <w:hyperlink r:id="rId12" w:history="1">
         <w:r>
           <w:rPr>
             <w:rStyle w:val="Hyperlink"/>
@@ -863,7 +953,7 @@
           <w:sz w:val="24"/>
           <w:szCs w:val="24"/>
         </w:rPr>
-        <w:t xml:space="preserve"> (SIS) at the University of Brasilia</w:t>
+        <w:t xml:space="preserve"> at the University of Brasilia</w:t>
       </w:r>
       <w:bookmarkEnd w:id="6"/>
       <w:bookmarkEnd w:id="7"/>
@@ -937,10 +1027,19 @@
       <w:r>
         <w:rPr>
           <w:rFonts w:ascii="Proxima Nova" w:eastAsia="Proxima Nova" w:hAnsi="Proxima Nova" w:cs="Proxima Nova"/>
-          <w:sz w:val="24"/>
-          <w:szCs w:val="24"/>
-        </w:rPr>
-        <w:t>Coursework in Programming, Data Structures, and Computer Architecture</w:t>
+          <w:noProof/>
+          <w:sz w:val="24"/>
+          <w:szCs w:val="24"/>
+        </w:rPr>
+        <w:t>Coursework</w:t>
+      </w:r>
+      <w:r>
+        <w:rPr>
+          <w:rFonts w:ascii="Proxima Nova" w:eastAsia="Proxima Nova" w:hAnsi="Proxima Nova" w:cs="Proxima Nova"/>
+          <w:sz w:val="24"/>
+          <w:szCs w:val="24"/>
+        </w:rPr>
+        <w:t xml:space="preserve"> in Programming, Data Structures, and Computer Architecture</w:t>
       </w:r>
       <w:r>
         <w:rPr>
@@ -995,16 +1094,15 @@
         </w:rPr>
         <w:t xml:space="preserve">, </w:t>
       </w:r>
-      <w:proofErr w:type="spellStart"/>
-      <w:r>
-        <w:rPr>
-          <w:rFonts w:ascii="Proxima Nova" w:eastAsia="Proxima Nova" w:hAnsi="Proxima Nova" w:cs="Proxima Nova"/>
+      <w:r>
+        <w:rPr>
+          <w:rFonts w:ascii="Proxima Nova" w:eastAsia="Proxima Nova" w:hAnsi="Proxima Nova" w:cs="Proxima Nova"/>
+          <w:noProof/>
           <w:sz w:val="24"/>
           <w:szCs w:val="24"/>
         </w:rPr>
         <w:t>Vuex</w:t>
       </w:r>
-      <w:proofErr w:type="spellEnd"/>
       <w:r>
         <w:rPr>
           <w:rFonts w:ascii="Proxima Nova" w:eastAsia="Proxima Nova" w:hAnsi="Proxima Nova" w:cs="Proxima Nova"/>
@@ -1121,7 +1219,7 @@
       </w:r>
     </w:p>
     <w:sectPr>
-      <w:headerReference w:type="default" r:id="rId12"/>
+      <w:headerReference w:type="default" r:id="rId13"/>
       <w:pgSz w:w="12240" w:h="15840"/>
       <w:pgMar w:top="1440" w:right="1080" w:bottom="1440" w:left="1080" w:header="0" w:footer="720" w:gutter="0"/>
       <w:pgNumType w:start="1"/>
@@ -2288,7 +2386,7 @@
 </file>
 
 <file path=customXml/itemProps1.xml><?xml version="1.0" encoding="utf-8"?>
-<ds:datastoreItem xmlns:ds="http://schemas.openxmlformats.org/officeDocument/2006/customXml" ds:itemID="{B18DAF0C-CBE7-4585-BD2C-19D06AC87446}">
+<ds:datastoreItem xmlns:ds="http://schemas.openxmlformats.org/officeDocument/2006/customXml" ds:itemID="{AA67F4D6-4C07-4418-B512-19B6F654AE9C}">
   <ds:schemaRefs>
     <ds:schemaRef ds:uri="http://schemas.openxmlformats.org/officeDocument/2006/bibliography"/>
   </ds:schemaRefs>

</xml_diff>

<commit_message>
fix: wrong date in pdf file;
</commit_message>
<xml_diff>
--- a/src/assets/docs/helmuth_saatkamp_resume.docx
+++ b/src/assets/docs/helmuth_saatkamp_resume.docx
@@ -18,7 +18,6 @@
     </w:p>
     <w:tbl>
       <w:tblPr>
-        <w:tblStyle w:val="a"/>
         <w:tblW w:w="9360" w:type="dxa"/>
         <w:tblInd w:w="10" w:type="dxa"/>
         <w:tblBorders>
@@ -30,6 +29,12 @@
           <w:insideV w:val="single" w:sz="8" w:space="0" w:color="FFFFFF"/>
         </w:tblBorders>
         <w:tblLayout w:type="fixed"/>
+        <w:tblCellMar>
+          <w:top w:w="100" w:type="dxa"/>
+          <w:left w:w="100" w:type="dxa"/>
+          <w:bottom w:w="100" w:type="dxa"/>
+          <w:right w:w="100" w:type="dxa"/>
+        </w:tblCellMar>
         <w:tblLook w:val="0600" w:firstRow="0" w:lastRow="0" w:firstColumn="0" w:lastColumn="0" w:noHBand="1" w:noVBand="1"/>
       </w:tblPr>
       <w:tblGrid>
@@ -200,35 +205,54 @@
                 <w:lang w:val="pt-BR"/>
               </w:rPr>
             </w:pPr>
-            <w:hyperlink r:id="rId10">
-              <w:r>
-                <w:rPr>
-                  <w:rFonts w:ascii="Proxima Nova" w:eastAsia="Proxima Nova" w:hAnsi="Proxima Nova" w:cs="Proxima Nova"/>
-                  <w:color w:val="666666"/>
-                  <w:u w:val="single"/>
-                  <w:lang w:val="pt-BR"/>
-                </w:rPr>
-                <w:t>helmuthdu</w:t>
-              </w:r>
-              <w:r>
-                <w:rPr>
-                  <w:rFonts w:ascii="Proxima Nova" w:eastAsia="Proxima Nova" w:hAnsi="Proxima Nova" w:cs="Proxima Nova"/>
-                  <w:color w:val="666666"/>
-                  <w:u w:val="single"/>
-                  <w:lang w:val="pt-BR"/>
-                </w:rPr>
-                <w:t>@gmail.com</w:t>
-              </w:r>
-              <w:r>
-                <w:rPr>
-                  <w:rFonts w:ascii="Proxima Nova" w:eastAsia="Proxima Nova" w:hAnsi="Proxima Nova" w:cs="Proxima Nova"/>
-                  <w:color w:val="666666"/>
-                  <w:u w:val="single"/>
-                  <w:lang w:val="pt-BR"/>
-                </w:rPr>
-                <w:br/>
-              </w:r>
-            </w:hyperlink>
+            <w:r>
+              <w:fldChar w:fldCharType="begin"/>
+            </w:r>
+            <w:r>
+              <w:rPr>
+                <w:lang w:val="pt-BR"/>
+              </w:rPr>
+              <w:instrText xml:space="preserve"> HYPERLINK "mailto:adam@gmail.com" \h </w:instrText>
+            </w:r>
+            <w:r>
+              <w:fldChar w:fldCharType="separate"/>
+            </w:r>
+            <w:r>
+              <w:rPr>
+                <w:rFonts w:ascii="Proxima Nova" w:eastAsia="Proxima Nova" w:hAnsi="Proxima Nova" w:cs="Proxima Nova"/>
+                <w:color w:val="666666"/>
+                <w:u w:val="single"/>
+                <w:lang w:val="pt-BR"/>
+              </w:rPr>
+              <w:t>helmuthdu</w:t>
+            </w:r>
+            <w:r>
+              <w:rPr>
+                <w:rFonts w:ascii="Proxima Nova" w:eastAsia="Proxima Nova" w:hAnsi="Proxima Nova" w:cs="Proxima Nova"/>
+                <w:color w:val="666666"/>
+                <w:u w:val="single"/>
+                <w:lang w:val="pt-BR"/>
+              </w:rPr>
+              <w:t>@gmail.com</w:t>
+            </w:r>
+            <w:r>
+              <w:rPr>
+                <w:rFonts w:ascii="Proxima Nova" w:eastAsia="Proxima Nova" w:hAnsi="Proxima Nova" w:cs="Proxima Nova"/>
+                <w:color w:val="666666"/>
+                <w:u w:val="single"/>
+                <w:lang w:val="pt-BR"/>
+              </w:rPr>
+              <w:br/>
+            </w:r>
+            <w:r>
+              <w:rPr>
+                <w:rFonts w:ascii="Proxima Nova" w:eastAsia="Proxima Nova" w:hAnsi="Proxima Nova" w:cs="Proxima Nova"/>
+                <w:color w:val="666666"/>
+                <w:u w:val="single"/>
+                <w:lang w:val="pt-BR"/>
+              </w:rPr>
+              <w:fldChar w:fldCharType="end"/>
+            </w:r>
             <w:r>
               <w:rPr>
                 <w:rFonts w:ascii="Proxima Nova" w:eastAsia="Proxima Nova" w:hAnsi="Proxima Nova" w:cs="Proxima Nova"/>
@@ -239,8 +263,6 @@
             </w:r>
           </w:p>
         </w:tc>
-        <w:bookmarkStart w:id="1" w:name="_GoBack"/>
-        <w:bookmarkEnd w:id="1"/>
       </w:tr>
     </w:tbl>
     <w:p>
@@ -250,8 +272,8 @@
           <w:lang w:val="en-US"/>
         </w:rPr>
       </w:pPr>
-      <w:bookmarkStart w:id="2" w:name="_xilq3no4l05s" w:colFirst="0" w:colLast="0"/>
-      <w:bookmarkEnd w:id="2"/>
+      <w:bookmarkStart w:id="1" w:name="_xilq3no4l05s" w:colFirst="0" w:colLast="0"/>
+      <w:bookmarkEnd w:id="1"/>
       <w:r>
         <w:rPr>
           <w:lang w:val="en-US"/>
@@ -267,8 +289,8 @@
           <w:lang w:val="en-US"/>
         </w:rPr>
       </w:pPr>
-      <w:bookmarkStart w:id="3" w:name="_kb6tdcv6o578" w:colFirst="0" w:colLast="0"/>
-      <w:bookmarkEnd w:id="3"/>
+      <w:bookmarkStart w:id="2" w:name="_kb6tdcv6o578" w:colFirst="0" w:colLast="0"/>
+      <w:bookmarkEnd w:id="2"/>
       <w:r>
         <w:rPr>
           <w:lang w:val="en-US"/>
@@ -491,6 +513,8 @@
         </w:rPr>
         <w:t>end features in ASP.NET.</w:t>
       </w:r>
+      <w:bookmarkStart w:id="3" w:name="_GoBack"/>
+      <w:bookmarkEnd w:id="3"/>
     </w:p>
     <w:p>
       <w:pPr>
@@ -609,7 +633,21 @@
           <w:b w:val="0"/>
           <w:i/>
         </w:rPr>
-        <w:t xml:space="preserve">/2015 - </w:t>
+        <w:t>/201</w:t>
+      </w:r>
+      <w:r>
+        <w:rPr>
+          <w:b w:val="0"/>
+          <w:i/>
+        </w:rPr>
+        <w:t>3</w:t>
+      </w:r>
+      <w:r>
+        <w:rPr>
+          <w:b w:val="0"/>
+          <w:i/>
+        </w:rPr>
+        <w:t xml:space="preserve"> - </w:t>
       </w:r>
       <w:r>
         <w:rPr>
@@ -770,6 +808,7 @@
           <w:rFonts w:ascii="Proxima Nova" w:eastAsia="Proxima Nova" w:hAnsi="Proxima Nova" w:cs="Proxima Nova"/>
           <w:sz w:val="24"/>
           <w:szCs w:val="24"/>
+          <w:u w:val="single"/>
         </w:rPr>
       </w:pPr>
     </w:p>
@@ -807,7 +846,7 @@
         </w:rPr>
         <w:t xml:space="preserve">Developed a </w:t>
       </w:r>
-      <w:hyperlink r:id="rId11" w:history="1">
+      <w:hyperlink r:id="rId10" w:history="1">
         <w:r>
           <w:rPr>
             <w:rStyle w:val="Hyperlink"/>
@@ -935,7 +974,7 @@
         </w:rPr>
         <w:t xml:space="preserve">for the </w:t>
       </w:r>
-      <w:hyperlink r:id="rId12" w:history="1">
+      <w:hyperlink r:id="rId11" w:history="1">
         <w:r>
           <w:rPr>
             <w:rStyle w:val="Hyperlink"/>
@@ -1219,7 +1258,7 @@
       </w:r>
     </w:p>
     <w:sectPr>
-      <w:headerReference w:type="default" r:id="rId13"/>
+      <w:headerReference w:type="default" r:id="rId12"/>
       <w:pgSz w:w="12240" w:h="15840"/>
       <w:pgMar w:top="1440" w:right="1080" w:bottom="1440" w:left="1080" w:header="0" w:footer="720" w:gutter="0"/>
       <w:pgNumType w:start="1"/>
@@ -1252,6 +1291,13 @@
       </w:r>
     </w:p>
   </w:endnote>
+  <w:endnote w:type="continuationNotice" w:id="1">
+    <w:p>
+      <w:pPr>
+        <w:spacing w:line="240" w:lineRule="auto"/>
+      </w:pPr>
+    </w:p>
+  </w:endnote>
 </w:endnotes>
 </file>
 
@@ -1275,6 +1321,13 @@
       <w:r>
         <w:continuationSeparator/>
       </w:r>
+    </w:p>
+  </w:footnote>
+  <w:footnote w:type="continuationNotice" w:id="1">
+    <w:p>
+      <w:pPr>
+        <w:spacing w:line="240" w:lineRule="auto"/>
+      </w:pPr>
     </w:p>
   </w:footnote>
 </w:footnotes>
@@ -1435,11 +1488,11 @@
   <w:latentStyles w:defLockedState="0" w:defUIPriority="99" w:defSemiHidden="0" w:defUnhideWhenUsed="0" w:defQFormat="0" w:count="375">
     <w:lsdException w:name="Normal" w:uiPriority="0" w:qFormat="1"/>
     <w:lsdException w:name="heading 1" w:uiPriority="0" w:qFormat="1"/>
-    <w:lsdException w:name="heading 2" w:semiHidden="1" w:uiPriority="9" w:unhideWhenUsed="1" w:qFormat="1"/>
-    <w:lsdException w:name="heading 3" w:semiHidden="1" w:uiPriority="9" w:unhideWhenUsed="1" w:qFormat="1"/>
-    <w:lsdException w:name="heading 4" w:semiHidden="1" w:uiPriority="9" w:unhideWhenUsed="1" w:qFormat="1"/>
-    <w:lsdException w:name="heading 5" w:semiHidden="1" w:uiPriority="9" w:unhideWhenUsed="1" w:qFormat="1"/>
-    <w:lsdException w:name="heading 6" w:semiHidden="1" w:uiPriority="9" w:unhideWhenUsed="1" w:qFormat="1"/>
+    <w:lsdException w:name="heading 2" w:semiHidden="1" w:uiPriority="0" w:unhideWhenUsed="1" w:qFormat="1"/>
+    <w:lsdException w:name="heading 3" w:semiHidden="1" w:uiPriority="0" w:unhideWhenUsed="1" w:qFormat="1"/>
+    <w:lsdException w:name="heading 4" w:semiHidden="1" w:uiPriority="0" w:unhideWhenUsed="1" w:qFormat="1"/>
+    <w:lsdException w:name="heading 5" w:semiHidden="1" w:uiPriority="0" w:unhideWhenUsed="1" w:qFormat="1"/>
+    <w:lsdException w:name="heading 6" w:semiHidden="1" w:uiPriority="0" w:unhideWhenUsed="1" w:qFormat="1"/>
     <w:lsdException w:name="heading 7" w:semiHidden="1" w:uiPriority="9" w:unhideWhenUsed="1" w:qFormat="1"/>
     <w:lsdException w:name="heading 8" w:semiHidden="1" w:uiPriority="9" w:unhideWhenUsed="1" w:qFormat="1"/>
     <w:lsdException w:name="heading 9" w:semiHidden="1" w:uiPriority="9" w:unhideWhenUsed="1" w:qFormat="1"/>
@@ -1495,7 +1548,7 @@
     <w:lsdException w:name="List Number 3" w:semiHidden="1" w:unhideWhenUsed="1"/>
     <w:lsdException w:name="List Number 4" w:semiHidden="1" w:unhideWhenUsed="1"/>
     <w:lsdException w:name="List Number 5" w:semiHidden="1" w:unhideWhenUsed="1"/>
-    <w:lsdException w:name="Title" w:uiPriority="10" w:qFormat="1"/>
+    <w:lsdException w:name="Title" w:uiPriority="0" w:qFormat="1"/>
     <w:lsdException w:name="Closing" w:semiHidden="1" w:unhideWhenUsed="1"/>
     <w:lsdException w:name="Signature" w:semiHidden="1" w:unhideWhenUsed="1"/>
     <w:lsdException w:name="Default Paragraph Font" w:semiHidden="1" w:uiPriority="1" w:unhideWhenUsed="1"/>
@@ -1507,7 +1560,7 @@
     <w:lsdException w:name="List Continue 4" w:semiHidden="1" w:unhideWhenUsed="1"/>
     <w:lsdException w:name="List Continue 5" w:semiHidden="1" w:unhideWhenUsed="1"/>
     <w:lsdException w:name="Message Header" w:semiHidden="1" w:unhideWhenUsed="1"/>
-    <w:lsdException w:name="Subtitle" w:uiPriority="11" w:qFormat="1"/>
+    <w:lsdException w:name="Subtitle" w:uiPriority="0" w:qFormat="1"/>
     <w:lsdException w:name="Salutation" w:semiHidden="1" w:unhideWhenUsed="1"/>
     <w:lsdException w:name="Date" w:semiHidden="1" w:unhideWhenUsed="1"/>
     <w:lsdException w:name="Body Text First Indent" w:semiHidden="1" w:unhideWhenUsed="1"/>
@@ -2058,6 +2111,54 @@
       <w:color w:val="999999"/>
     </w:rPr>
   </w:style>
+  <w:style w:type="paragraph" w:styleId="Cabealho">
+    <w:name w:val="header"/>
+    <w:basedOn w:val="Normal"/>
+    <w:link w:val="CabealhoChar"/>
+    <w:uiPriority w:val="99"/>
+    <w:semiHidden/>
+    <w:unhideWhenUsed/>
+    <w:rsid w:val="002478F4"/>
+    <w:pPr>
+      <w:tabs>
+        <w:tab w:val="center" w:pos="4252"/>
+        <w:tab w:val="right" w:pos="8504"/>
+      </w:tabs>
+      <w:spacing w:line="240" w:lineRule="auto"/>
+    </w:pPr>
+  </w:style>
+  <w:style w:type="character" w:customStyle="1" w:styleId="CabealhoChar">
+    <w:name w:val="Cabeçalho Char"/>
+    <w:basedOn w:val="Fontepargpadro"/>
+    <w:link w:val="Cabealho"/>
+    <w:uiPriority w:val="99"/>
+    <w:semiHidden/>
+    <w:rsid w:val="002478F4"/>
+  </w:style>
+  <w:style w:type="paragraph" w:styleId="Rodap">
+    <w:name w:val="footer"/>
+    <w:basedOn w:val="Normal"/>
+    <w:link w:val="RodapChar"/>
+    <w:uiPriority w:val="99"/>
+    <w:semiHidden/>
+    <w:unhideWhenUsed/>
+    <w:rsid w:val="002478F4"/>
+    <w:pPr>
+      <w:tabs>
+        <w:tab w:val="center" w:pos="4252"/>
+        <w:tab w:val="right" w:pos="8504"/>
+      </w:tabs>
+      <w:spacing w:line="240" w:lineRule="auto"/>
+    </w:pPr>
+  </w:style>
+  <w:style w:type="character" w:customStyle="1" w:styleId="RodapChar">
+    <w:name w:val="Rodapé Char"/>
+    <w:basedOn w:val="Fontepargpadro"/>
+    <w:link w:val="Rodap"/>
+    <w:uiPriority w:val="99"/>
+    <w:semiHidden/>
+    <w:rsid w:val="002478F4"/>
+  </w:style>
 </w:styles>
 </file>
 
@@ -2386,7 +2487,7 @@
 </file>
 
 <file path=customXml/itemProps1.xml><?xml version="1.0" encoding="utf-8"?>
-<ds:datastoreItem xmlns:ds="http://schemas.openxmlformats.org/officeDocument/2006/customXml" ds:itemID="{AA67F4D6-4C07-4418-B512-19B6F654AE9C}">
+<ds:datastoreItem xmlns:ds="http://schemas.openxmlformats.org/officeDocument/2006/customXml" ds:itemID="{5658C52E-26D4-4B88-95D9-302B61539C62}">
   <ds:schemaRefs>
     <ds:schemaRef ds:uri="http://schemas.openxmlformats.org/officeDocument/2006/bibliography"/>
   </ds:schemaRefs>

</xml_diff>

<commit_message>
chore: minor info changes; chore: updated profile;
</commit_message>
<xml_diff>
--- a/src/assets/docs/helmuth_saatkamp_resume.docx
+++ b/src/assets/docs/helmuth_saatkamp_resume.docx
@@ -205,54 +205,35 @@
                 <w:lang w:val="pt-BR"/>
               </w:rPr>
             </w:pPr>
-            <w:r>
-              <w:fldChar w:fldCharType="begin"/>
-            </w:r>
-            <w:r>
-              <w:rPr>
-                <w:lang w:val="pt-BR"/>
-              </w:rPr>
-              <w:instrText xml:space="preserve"> HYPERLINK "mailto:adam@gmail.com" \h </w:instrText>
-            </w:r>
-            <w:r>
-              <w:fldChar w:fldCharType="separate"/>
-            </w:r>
-            <w:r>
-              <w:rPr>
-                <w:rFonts w:ascii="Proxima Nova" w:eastAsia="Proxima Nova" w:hAnsi="Proxima Nova" w:cs="Proxima Nova"/>
-                <w:color w:val="666666"/>
-                <w:u w:val="single"/>
-                <w:lang w:val="pt-BR"/>
-              </w:rPr>
-              <w:t>helmuthdu</w:t>
-            </w:r>
-            <w:r>
-              <w:rPr>
-                <w:rFonts w:ascii="Proxima Nova" w:eastAsia="Proxima Nova" w:hAnsi="Proxima Nova" w:cs="Proxima Nova"/>
-                <w:color w:val="666666"/>
-                <w:u w:val="single"/>
-                <w:lang w:val="pt-BR"/>
-              </w:rPr>
-              <w:t>@gmail.com</w:t>
-            </w:r>
-            <w:r>
-              <w:rPr>
-                <w:rFonts w:ascii="Proxima Nova" w:eastAsia="Proxima Nova" w:hAnsi="Proxima Nova" w:cs="Proxima Nova"/>
-                <w:color w:val="666666"/>
-                <w:u w:val="single"/>
-                <w:lang w:val="pt-BR"/>
-              </w:rPr>
-              <w:br/>
-            </w:r>
-            <w:r>
-              <w:rPr>
-                <w:rFonts w:ascii="Proxima Nova" w:eastAsia="Proxima Nova" w:hAnsi="Proxima Nova" w:cs="Proxima Nova"/>
-                <w:color w:val="666666"/>
-                <w:u w:val="single"/>
-                <w:lang w:val="pt-BR"/>
-              </w:rPr>
-              <w:fldChar w:fldCharType="end"/>
-            </w:r>
+            <w:hyperlink r:id="rId10">
+              <w:r>
+                <w:rPr>
+                  <w:rFonts w:ascii="Proxima Nova" w:eastAsia="Proxima Nova" w:hAnsi="Proxima Nova" w:cs="Proxima Nova"/>
+                  <w:color w:val="666666"/>
+                  <w:u w:val="single"/>
+                  <w:lang w:val="pt-BR"/>
+                </w:rPr>
+                <w:t>helmuthdu</w:t>
+              </w:r>
+              <w:r>
+                <w:rPr>
+                  <w:rFonts w:ascii="Proxima Nova" w:eastAsia="Proxima Nova" w:hAnsi="Proxima Nova" w:cs="Proxima Nova"/>
+                  <w:color w:val="666666"/>
+                  <w:u w:val="single"/>
+                  <w:lang w:val="pt-BR"/>
+                </w:rPr>
+                <w:t>@gmail.com</w:t>
+              </w:r>
+              <w:r>
+                <w:rPr>
+                  <w:rFonts w:ascii="Proxima Nova" w:eastAsia="Proxima Nova" w:hAnsi="Proxima Nova" w:cs="Proxima Nova"/>
+                  <w:color w:val="666666"/>
+                  <w:u w:val="single"/>
+                  <w:lang w:val="pt-BR"/>
+                </w:rPr>
+                <w:br/>
+              </w:r>
+            </w:hyperlink>
             <w:r>
               <w:rPr>
                 <w:rFonts w:ascii="Proxima Nova" w:eastAsia="Proxima Nova" w:hAnsi="Proxima Nova" w:cs="Proxima Nova"/>
@@ -297,11 +278,27 @@
         </w:rPr>
         <w:t xml:space="preserve">Senior </w:t>
       </w:r>
+      <w:proofErr w:type="gramStart"/>
       <w:r>
         <w:rPr>
           <w:lang w:val="en-US"/>
         </w:rPr>
-        <w:t>Programmer</w:t>
+        <w:t>Front End</w:t>
+      </w:r>
+      <w:proofErr w:type="gramEnd"/>
+      <w:r>
+        <w:rPr>
+          <w:lang w:val="en-US"/>
+        </w:rPr>
+        <w:t xml:space="preserve"> </w:t>
+      </w:r>
+      <w:bookmarkStart w:id="3" w:name="_GoBack"/>
+      <w:bookmarkEnd w:id="3"/>
+      <w:r>
+        <w:rPr>
+          <w:lang w:val="en-US"/>
+        </w:rPr>
+        <w:t>Developer</w:t>
       </w:r>
       <w:r>
         <w:rPr>
@@ -446,25 +443,7 @@
           <w:sz w:val="24"/>
           <w:szCs w:val="24"/>
         </w:rPr>
-        <w:t xml:space="preserve"> using </w:t>
-      </w:r>
-      <w:proofErr w:type="spellStart"/>
-      <w:r>
-        <w:rPr>
-          <w:rFonts w:ascii="Proxima Nova" w:eastAsia="Proxima Nova" w:hAnsi="Proxima Nova" w:cs="Proxima Nova"/>
-          <w:sz w:val="24"/>
-          <w:szCs w:val="24"/>
-        </w:rPr>
-        <w:t>Vue</w:t>
-      </w:r>
-      <w:proofErr w:type="spellEnd"/>
-      <w:r>
-        <w:rPr>
-          <w:rFonts w:ascii="Proxima Nova" w:eastAsia="Proxima Nova" w:hAnsi="Proxima Nova" w:cs="Proxima Nova"/>
-          <w:sz w:val="24"/>
-          <w:szCs w:val="24"/>
-        </w:rPr>
-        <w:t>, Kendo-UI and Node</w:t>
+        <w:t xml:space="preserve"> using Vue, Kendo-UI and Node</w:t>
       </w:r>
       <w:r>
         <w:rPr>
@@ -513,8 +492,6 @@
         </w:rPr>
         <w:t>end features in ASP.NET.</w:t>
       </w:r>
-      <w:bookmarkStart w:id="3" w:name="_GoBack"/>
-      <w:bookmarkEnd w:id="3"/>
     </w:p>
     <w:p>
       <w:pPr>
@@ -546,7 +523,7 @@
           <w:sz w:val="24"/>
           <w:szCs w:val="24"/>
         </w:rPr>
-        <w:t>4</w:t>
+        <w:t>0</w:t>
       </w:r>
       <w:r>
         <w:rPr>
@@ -846,7 +823,7 @@
         </w:rPr>
         <w:t xml:space="preserve">Developed a </w:t>
       </w:r>
-      <w:hyperlink r:id="rId10" w:history="1">
+      <w:hyperlink r:id="rId11" w:history="1">
         <w:r>
           <w:rPr>
             <w:rStyle w:val="Hyperlink"/>
@@ -974,7 +951,7 @@
         </w:rPr>
         <w:t xml:space="preserve">for the </w:t>
       </w:r>
-      <w:hyperlink r:id="rId11" w:history="1">
+      <w:hyperlink r:id="rId12" w:history="1">
         <w:r>
           <w:rPr>
             <w:rStyle w:val="Hyperlink"/>
@@ -1115,23 +1092,13 @@
           <w:u w:val="single"/>
         </w:rPr>
       </w:pPr>
-      <w:proofErr w:type="spellStart"/>
-      <w:r>
-        <w:rPr>
-          <w:rFonts w:ascii="Proxima Nova" w:eastAsia="Proxima Nova" w:hAnsi="Proxima Nova" w:cs="Proxima Nova"/>
-          <w:sz w:val="24"/>
-          <w:szCs w:val="24"/>
-        </w:rPr>
-        <w:t>Vue</w:t>
-      </w:r>
-      <w:proofErr w:type="spellEnd"/>
-      <w:r>
-        <w:rPr>
-          <w:rFonts w:ascii="Proxima Nova" w:eastAsia="Proxima Nova" w:hAnsi="Proxima Nova" w:cs="Proxima Nova"/>
-          <w:sz w:val="24"/>
-          <w:szCs w:val="24"/>
-        </w:rPr>
-        <w:t xml:space="preserve">, </w:t>
+      <w:r>
+        <w:rPr>
+          <w:rFonts w:ascii="Proxima Nova" w:eastAsia="Proxima Nova" w:hAnsi="Proxima Nova" w:cs="Proxima Nova"/>
+          <w:sz w:val="24"/>
+          <w:szCs w:val="24"/>
+        </w:rPr>
+        <w:t xml:space="preserve">Vue, </w:t>
       </w:r>
       <w:r>
         <w:rPr>
@@ -1258,7 +1225,7 @@
       </w:r>
     </w:p>
     <w:sectPr>
-      <w:headerReference w:type="default" r:id="rId12"/>
+      <w:headerReference w:type="default" r:id="rId13"/>
       <w:pgSz w:w="12240" w:h="15840"/>
       <w:pgMar w:top="1440" w:right="1080" w:bottom="1440" w:left="1080" w:header="0" w:footer="720" w:gutter="0"/>
       <w:pgNumType w:start="1"/>
@@ -2487,7 +2454,7 @@
 </file>
 
 <file path=customXml/itemProps1.xml><?xml version="1.0" encoding="utf-8"?>
-<ds:datastoreItem xmlns:ds="http://schemas.openxmlformats.org/officeDocument/2006/customXml" ds:itemID="{5658C52E-26D4-4B88-95D9-302B61539C62}">
+<ds:datastoreItem xmlns:ds="http://schemas.openxmlformats.org/officeDocument/2006/customXml" ds:itemID="{960AF5CE-2888-4A81-B04A-66B8FA003A10}">
   <ds:schemaRefs>
     <ds:schemaRef ds:uri="http://schemas.openxmlformats.org/officeDocument/2006/bibliography"/>
   </ds:schemaRefs>

</xml_diff>

<commit_message>
fix: wrong hyperlink in word document;
</commit_message>
<xml_diff>
--- a/src/assets/docs/helmuth_saatkamp_resume.docx
+++ b/src/assets/docs/helmuth_saatkamp_resume.docx
@@ -64,7 +64,7 @@
             <w:bookmarkStart w:id="0" w:name="_gcy5kyrfriu7" w:colFirst="0" w:colLast="0"/>
             <w:bookmarkEnd w:id="0"/>
             <w:r>
-              <w:t>Web</w:t>
+              <w:t>Front End</w:t>
             </w:r>
             <w:r>
               <w:t xml:space="preserve"> </w:t>
@@ -205,35 +205,79 @@
                 <w:lang w:val="pt-BR"/>
               </w:rPr>
             </w:pPr>
-            <w:hyperlink r:id="rId10">
-              <w:r>
-                <w:rPr>
-                  <w:rFonts w:ascii="Proxima Nova" w:eastAsia="Proxima Nova" w:hAnsi="Proxima Nova" w:cs="Proxima Nova"/>
-                  <w:color w:val="666666"/>
-                  <w:u w:val="single"/>
-                  <w:lang w:val="pt-BR"/>
-                </w:rPr>
-                <w:t>helmuthdu</w:t>
-              </w:r>
-              <w:r>
-                <w:rPr>
-                  <w:rFonts w:ascii="Proxima Nova" w:eastAsia="Proxima Nova" w:hAnsi="Proxima Nova" w:cs="Proxima Nova"/>
-                  <w:color w:val="666666"/>
-                  <w:u w:val="single"/>
-                  <w:lang w:val="pt-BR"/>
-                </w:rPr>
-                <w:t>@gmail.com</w:t>
-              </w:r>
-              <w:r>
-                <w:rPr>
-                  <w:rFonts w:ascii="Proxima Nova" w:eastAsia="Proxima Nova" w:hAnsi="Proxima Nova" w:cs="Proxima Nova"/>
-                  <w:color w:val="666666"/>
-                  <w:u w:val="single"/>
-                  <w:lang w:val="pt-BR"/>
-                </w:rPr>
-                <w:br/>
-              </w:r>
-            </w:hyperlink>
+            <w:r>
+              <w:rPr>
+                <w:rFonts w:ascii="Proxima Nova" w:eastAsia="Proxima Nova" w:hAnsi="Proxima Nova" w:cs="Proxima Nova"/>
+                <w:color w:val="666666"/>
+                <w:u w:val="single"/>
+                <w:lang w:val="pt-BR"/>
+              </w:rPr>
+              <w:fldChar w:fldCharType="begin"/>
+            </w:r>
+            <w:r>
+              <w:rPr>
+                <w:rFonts w:ascii="Proxima Nova" w:eastAsia="Proxima Nova" w:hAnsi="Proxima Nova" w:cs="Proxima Nova"/>
+                <w:color w:val="666666"/>
+                <w:u w:val="single"/>
+                <w:lang w:val="pt-BR"/>
+              </w:rPr>
+              <w:instrText xml:space="preserve">HYPERLINK "mailto:helmuthdu@gmail.com" \h </w:instrText>
+            </w:r>
+            <w:r>
+              <w:rPr>
+                <w:rFonts w:ascii="Proxima Nova" w:eastAsia="Proxima Nova" w:hAnsi="Proxima Nova" w:cs="Proxima Nova"/>
+                <w:color w:val="666666"/>
+                <w:u w:val="single"/>
+                <w:lang w:val="pt-BR"/>
+              </w:rPr>
+            </w:r>
+            <w:r>
+              <w:rPr>
+                <w:rFonts w:ascii="Proxima Nova" w:eastAsia="Proxima Nova" w:hAnsi="Proxima Nova" w:cs="Proxima Nova"/>
+                <w:color w:val="666666"/>
+                <w:u w:val="single"/>
+                <w:lang w:val="pt-BR"/>
+              </w:rPr>
+              <w:fldChar w:fldCharType="separate"/>
+            </w:r>
+            <w:r>
+              <w:rPr>
+                <w:rFonts w:ascii="Proxima Nova" w:eastAsia="Proxima Nova" w:hAnsi="Proxima Nova" w:cs="Proxima Nova"/>
+                <w:color w:val="666666"/>
+                <w:u w:val="single"/>
+                <w:lang w:val="pt-BR"/>
+              </w:rPr>
+              <w:t>helmuthdu</w:t>
+            </w:r>
+            <w:r>
+              <w:rPr>
+                <w:rFonts w:ascii="Proxima Nova" w:eastAsia="Proxima Nova" w:hAnsi="Proxima Nova" w:cs="Proxima Nova"/>
+                <w:color w:val="666666"/>
+                <w:u w:val="single"/>
+                <w:lang w:val="pt-BR"/>
+              </w:rPr>
+              <w:t>@gmail.com</w:t>
+            </w:r>
+            <w:r>
+              <w:rPr>
+                <w:rFonts w:ascii="Proxima Nova" w:eastAsia="Proxima Nova" w:hAnsi="Proxima Nova" w:cs="Proxima Nova"/>
+                <w:color w:val="666666"/>
+                <w:u w:val="single"/>
+                <w:lang w:val="pt-BR"/>
+              </w:rPr>
+              <w:br/>
+            </w:r>
+            <w:r>
+              <w:rPr>
+                <w:rFonts w:ascii="Proxima Nova" w:eastAsia="Proxima Nova" w:hAnsi="Proxima Nova" w:cs="Proxima Nova"/>
+                <w:color w:val="666666"/>
+                <w:u w:val="single"/>
+                <w:lang w:val="pt-BR"/>
+              </w:rPr>
+              <w:fldChar w:fldCharType="end"/>
+            </w:r>
+            <w:bookmarkStart w:id="1" w:name="_GoBack"/>
+            <w:bookmarkEnd w:id="1"/>
             <w:r>
               <w:rPr>
                 <w:rFonts w:ascii="Proxima Nova" w:eastAsia="Proxima Nova" w:hAnsi="Proxima Nova" w:cs="Proxima Nova"/>
@@ -253,8 +297,8 @@
           <w:lang w:val="en-US"/>
         </w:rPr>
       </w:pPr>
-      <w:bookmarkStart w:id="1" w:name="_xilq3no4l05s" w:colFirst="0" w:colLast="0"/>
-      <w:bookmarkEnd w:id="1"/>
+      <w:bookmarkStart w:id="2" w:name="_xilq3no4l05s" w:colFirst="0" w:colLast="0"/>
+      <w:bookmarkEnd w:id="2"/>
       <w:r>
         <w:rPr>
           <w:lang w:val="en-US"/>
@@ -270,8 +314,8 @@
           <w:lang w:val="en-US"/>
         </w:rPr>
       </w:pPr>
-      <w:bookmarkStart w:id="2" w:name="_kb6tdcv6o578" w:colFirst="0" w:colLast="0"/>
-      <w:bookmarkEnd w:id="2"/>
+      <w:bookmarkStart w:id="3" w:name="_kb6tdcv6o578" w:colFirst="0" w:colLast="0"/>
+      <w:bookmarkEnd w:id="3"/>
       <w:r>
         <w:rPr>
           <w:lang w:val="en-US"/>
@@ -292,8 +336,6 @@
         </w:rPr>
         <w:t xml:space="preserve"> </w:t>
       </w:r>
-      <w:bookmarkStart w:id="3" w:name="_GoBack"/>
-      <w:bookmarkEnd w:id="3"/>
       <w:r>
         <w:rPr>
           <w:lang w:val="en-US"/>
@@ -823,7 +865,7 @@
         </w:rPr>
         <w:t xml:space="preserve">Developed a </w:t>
       </w:r>
-      <w:hyperlink r:id="rId11" w:history="1">
+      <w:hyperlink r:id="rId10" w:history="1">
         <w:r>
           <w:rPr>
             <w:rStyle w:val="Hyperlink"/>
@@ -951,7 +993,7 @@
         </w:rPr>
         <w:t xml:space="preserve">for the </w:t>
       </w:r>
-      <w:hyperlink r:id="rId12" w:history="1">
+      <w:hyperlink r:id="rId11" w:history="1">
         <w:r>
           <w:rPr>
             <w:rStyle w:val="Hyperlink"/>
@@ -1225,7 +1267,7 @@
       </w:r>
     </w:p>
     <w:sectPr>
-      <w:headerReference w:type="default" r:id="rId13"/>
+      <w:headerReference w:type="default" r:id="rId12"/>
       <w:pgSz w:w="12240" w:h="15840"/>
       <w:pgMar w:top="1440" w:right="1080" w:bottom="1440" w:left="1080" w:header="0" w:footer="720" w:gutter="0"/>
       <w:pgNumType w:start="1"/>
@@ -2454,7 +2496,7 @@
 </file>
 
 <file path=customXml/itemProps1.xml><?xml version="1.0" encoding="utf-8"?>
-<ds:datastoreItem xmlns:ds="http://schemas.openxmlformats.org/officeDocument/2006/customXml" ds:itemID="{960AF5CE-2888-4A81-B04A-66B8FA003A10}">
+<ds:datastoreItem xmlns:ds="http://schemas.openxmlformats.org/officeDocument/2006/customXml" ds:itemID="{D0BDB978-704E-4245-B6F9-3A550BC76EFE}">
   <ds:schemaRefs>
     <ds:schemaRef ds:uri="http://schemas.openxmlformats.org/officeDocument/2006/bibliography"/>
   </ds:schemaRefs>

</xml_diff>